<commit_message>
el puente menos productivo de la historia :(
</commit_message>
<xml_diff>
--- a/MARCAS/MARCAS-TeoriaYEtiquetas.docx
+++ b/MARCAS/MARCAS-TeoriaYEtiquetas.docx
@@ -109,7 +109,25 @@
           <w:sz w:val="24"/>
           <w:szCs w:val="24"/>
         </w:rPr>
-        <w:t>También es importante tener en cuenta la accesibilidad a la hora de diseñar las páginas web, para que puedan ser vista por todo el público (gente con visibilidad reducida, etc…)</w:t>
+        <w:t xml:space="preserve">También es importante tener en cuenta la accesibilidad a la hora de diseñar las páginas web, para que puedan ser vista por todo el público (gente con visibilidad reducida, </w:t>
+      </w:r>
+      <w:proofErr w:type="spellStart"/>
+      <w:r>
+        <w:rPr>
+          <w:rFonts w:ascii="Arial" w:hAnsi="Arial" w:cs="Arial"/>
+          <w:sz w:val="24"/>
+          <w:szCs w:val="24"/>
+        </w:rPr>
+        <w:t>etc</w:t>
+      </w:r>
+      <w:proofErr w:type="spellEnd"/>
+      <w:r>
+        <w:rPr>
+          <w:rFonts w:ascii="Arial" w:hAnsi="Arial" w:cs="Arial"/>
+          <w:sz w:val="24"/>
+          <w:szCs w:val="24"/>
+        </w:rPr>
+        <w:t>…)</w:t>
       </w:r>
     </w:p>
     <w:p>
@@ -147,7 +165,25 @@
           <w:sz w:val="24"/>
           <w:szCs w:val="24"/>
         </w:rPr>
-        <w:t>Cabeceras del documento: &lt;!DOCTYPE html&gt;</w:t>
+        <w:t xml:space="preserve">Cabeceras del documento: &lt;!DOCTYPE </w:t>
+      </w:r>
+      <w:proofErr w:type="spellStart"/>
+      <w:r>
+        <w:rPr>
+          <w:rFonts w:ascii="Arial" w:hAnsi="Arial" w:cs="Arial"/>
+          <w:sz w:val="24"/>
+          <w:szCs w:val="24"/>
+        </w:rPr>
+        <w:t>html</w:t>
+      </w:r>
+      <w:proofErr w:type="spellEnd"/>
+      <w:r>
+        <w:rPr>
+          <w:rFonts w:ascii="Arial" w:hAnsi="Arial" w:cs="Arial"/>
+          <w:sz w:val="24"/>
+          <w:szCs w:val="24"/>
+        </w:rPr>
+        <w:t>&gt;</w:t>
       </w:r>
     </w:p>
     <w:p>
@@ -210,7 +246,43 @@
           <w:sz w:val="24"/>
           <w:szCs w:val="24"/>
         </w:rPr>
-        <w:t xml:space="preserve">&lt;title&gt;&lt;/title&gt;: para el </w:t>
+        <w:t>&lt;</w:t>
+      </w:r>
+      <w:proofErr w:type="spellStart"/>
+      <w:r>
+        <w:rPr>
+          <w:rFonts w:ascii="Arial" w:hAnsi="Arial" w:cs="Arial"/>
+          <w:sz w:val="24"/>
+          <w:szCs w:val="24"/>
+        </w:rPr>
+        <w:t>title</w:t>
+      </w:r>
+      <w:proofErr w:type="spellEnd"/>
+      <w:r>
+        <w:rPr>
+          <w:rFonts w:ascii="Arial" w:hAnsi="Arial" w:cs="Arial"/>
+          <w:sz w:val="24"/>
+          <w:szCs w:val="24"/>
+        </w:rPr>
+        <w:t>&gt;&lt;/</w:t>
+      </w:r>
+      <w:proofErr w:type="spellStart"/>
+      <w:r>
+        <w:rPr>
+          <w:rFonts w:ascii="Arial" w:hAnsi="Arial" w:cs="Arial"/>
+          <w:sz w:val="24"/>
+          <w:szCs w:val="24"/>
+        </w:rPr>
+        <w:t>title</w:t>
+      </w:r>
+      <w:proofErr w:type="spellEnd"/>
+      <w:r>
+        <w:rPr>
+          <w:rFonts w:ascii="Arial" w:hAnsi="Arial" w:cs="Arial"/>
+          <w:sz w:val="24"/>
+          <w:szCs w:val="24"/>
+        </w:rPr>
+        <w:t xml:space="preserve">&gt;: para el </w:t>
       </w:r>
       <w:r>
         <w:rPr>
@@ -249,7 +321,25 @@
           <w:sz w:val="24"/>
           <w:szCs w:val="24"/>
         </w:rPr>
-        <w:t>&lt;meta charset="UTF-8"&gt; Indica la codificación del sitio web</w:t>
+        <w:t xml:space="preserve">&lt;meta </w:t>
+      </w:r>
+      <w:proofErr w:type="spellStart"/>
+      <w:r>
+        <w:rPr>
+          <w:rFonts w:ascii="Arial" w:hAnsi="Arial" w:cs="Arial"/>
+          <w:sz w:val="24"/>
+          <w:szCs w:val="24"/>
+        </w:rPr>
+        <w:t>charset</w:t>
+      </w:r>
+      <w:proofErr w:type="spellEnd"/>
+      <w:r>
+        <w:rPr>
+          <w:rFonts w:ascii="Arial" w:hAnsi="Arial" w:cs="Arial"/>
+          <w:sz w:val="24"/>
+          <w:szCs w:val="24"/>
+        </w:rPr>
+        <w:t>="UTF-8"&gt; Indica la codificación del sitio web</w:t>
       </w:r>
     </w:p>
     <w:p>
@@ -347,7 +437,25 @@
           <w:sz w:val="24"/>
           <w:szCs w:val="24"/>
         </w:rPr>
-        <w:t>Texto preformateado: &lt;pre&gt;&lt;/pre&gt;</w:t>
+        <w:t xml:space="preserve">Texto </w:t>
+      </w:r>
+      <w:proofErr w:type="spellStart"/>
+      <w:r>
+        <w:rPr>
+          <w:rFonts w:ascii="Arial" w:hAnsi="Arial" w:cs="Arial"/>
+          <w:sz w:val="24"/>
+          <w:szCs w:val="24"/>
+        </w:rPr>
+        <w:t>preformateado</w:t>
+      </w:r>
+      <w:proofErr w:type="spellEnd"/>
+      <w:r>
+        <w:rPr>
+          <w:rFonts w:ascii="Arial" w:hAnsi="Arial" w:cs="Arial"/>
+          <w:sz w:val="24"/>
+          <w:szCs w:val="24"/>
+        </w:rPr>
+        <w:t>: &lt;pre&gt;&lt;/pre&gt;</w:t>
       </w:r>
     </w:p>
     <w:p>
@@ -425,7 +533,43 @@
           <w:sz w:val="24"/>
           <w:szCs w:val="24"/>
         </w:rPr>
-        <w:t>: &lt;blockquote&gt;&lt;/blockquote&gt;</w:t>
+        <w:t>: &lt;</w:t>
+      </w:r>
+      <w:proofErr w:type="spellStart"/>
+      <w:r>
+        <w:rPr>
+          <w:rFonts w:ascii="Arial" w:hAnsi="Arial" w:cs="Arial"/>
+          <w:sz w:val="24"/>
+          <w:szCs w:val="24"/>
+        </w:rPr>
+        <w:t>blockquote</w:t>
+      </w:r>
+      <w:proofErr w:type="spellEnd"/>
+      <w:r>
+        <w:rPr>
+          <w:rFonts w:ascii="Arial" w:hAnsi="Arial" w:cs="Arial"/>
+          <w:sz w:val="24"/>
+          <w:szCs w:val="24"/>
+        </w:rPr>
+        <w:t>&gt;&lt;/</w:t>
+      </w:r>
+      <w:proofErr w:type="spellStart"/>
+      <w:r>
+        <w:rPr>
+          <w:rFonts w:ascii="Arial" w:hAnsi="Arial" w:cs="Arial"/>
+          <w:sz w:val="24"/>
+          <w:szCs w:val="24"/>
+        </w:rPr>
+        <w:t>blockquote</w:t>
+      </w:r>
+      <w:proofErr w:type="spellEnd"/>
+      <w:r>
+        <w:rPr>
+          <w:rFonts w:ascii="Arial" w:hAnsi="Arial" w:cs="Arial"/>
+          <w:sz w:val="24"/>
+          <w:szCs w:val="24"/>
+        </w:rPr>
+        <w:t>&gt;</w:t>
       </w:r>
     </w:p>
     <w:p>
@@ -448,7 +592,43 @@
           <w:sz w:val="24"/>
           <w:szCs w:val="24"/>
         </w:rPr>
-        <w:t>Letra grande (desuso): &lt;big&gt;&lt;/big&gt;</w:t>
+        <w:t>Letra grande (desuso): &lt;</w:t>
+      </w:r>
+      <w:proofErr w:type="spellStart"/>
+      <w:r>
+        <w:rPr>
+          <w:rFonts w:ascii="Arial" w:hAnsi="Arial" w:cs="Arial"/>
+          <w:sz w:val="24"/>
+          <w:szCs w:val="24"/>
+        </w:rPr>
+        <w:t>big</w:t>
+      </w:r>
+      <w:proofErr w:type="spellEnd"/>
+      <w:r>
+        <w:rPr>
+          <w:rFonts w:ascii="Arial" w:hAnsi="Arial" w:cs="Arial"/>
+          <w:sz w:val="24"/>
+          <w:szCs w:val="24"/>
+        </w:rPr>
+        <w:t>&gt;&lt;/</w:t>
+      </w:r>
+      <w:proofErr w:type="spellStart"/>
+      <w:r>
+        <w:rPr>
+          <w:rFonts w:ascii="Arial" w:hAnsi="Arial" w:cs="Arial"/>
+          <w:sz w:val="24"/>
+          <w:szCs w:val="24"/>
+        </w:rPr>
+        <w:t>big</w:t>
+      </w:r>
+      <w:proofErr w:type="spellEnd"/>
+      <w:r>
+        <w:rPr>
+          <w:rFonts w:ascii="Arial" w:hAnsi="Arial" w:cs="Arial"/>
+          <w:sz w:val="24"/>
+          <w:szCs w:val="24"/>
+        </w:rPr>
+        <w:t>&gt;</w:t>
       </w:r>
     </w:p>
     <w:p>
@@ -471,7 +651,43 @@
           <w:sz w:val="24"/>
           <w:szCs w:val="24"/>
         </w:rPr>
-        <w:t>Letra pequeña: &lt;small&gt;&lt;/small&gt;</w:t>
+        <w:t>Letra pequeña: &lt;</w:t>
+      </w:r>
+      <w:proofErr w:type="spellStart"/>
+      <w:r>
+        <w:rPr>
+          <w:rFonts w:ascii="Arial" w:hAnsi="Arial" w:cs="Arial"/>
+          <w:sz w:val="24"/>
+          <w:szCs w:val="24"/>
+        </w:rPr>
+        <w:t>small</w:t>
+      </w:r>
+      <w:proofErr w:type="spellEnd"/>
+      <w:r>
+        <w:rPr>
+          <w:rFonts w:ascii="Arial" w:hAnsi="Arial" w:cs="Arial"/>
+          <w:sz w:val="24"/>
+          <w:szCs w:val="24"/>
+        </w:rPr>
+        <w:t>&gt;&lt;/</w:t>
+      </w:r>
+      <w:proofErr w:type="spellStart"/>
+      <w:r>
+        <w:rPr>
+          <w:rFonts w:ascii="Arial" w:hAnsi="Arial" w:cs="Arial"/>
+          <w:sz w:val="24"/>
+          <w:szCs w:val="24"/>
+        </w:rPr>
+        <w:t>small</w:t>
+      </w:r>
+      <w:proofErr w:type="spellEnd"/>
+      <w:r>
+        <w:rPr>
+          <w:rFonts w:ascii="Arial" w:hAnsi="Arial" w:cs="Arial"/>
+          <w:sz w:val="24"/>
+          <w:szCs w:val="24"/>
+        </w:rPr>
+        <w:t>&gt;</w:t>
       </w:r>
     </w:p>
     <w:p>
@@ -494,7 +710,61 @@
           <w:sz w:val="24"/>
           <w:szCs w:val="24"/>
         </w:rPr>
-        <w:t>Abreviaturas (requieren el atributo “title”): &lt;abbr&gt;&lt;/abbr&gt;</w:t>
+        <w:t>Abreviaturas (requieren el atributo “</w:t>
+      </w:r>
+      <w:proofErr w:type="spellStart"/>
+      <w:r>
+        <w:rPr>
+          <w:rFonts w:ascii="Arial" w:hAnsi="Arial" w:cs="Arial"/>
+          <w:sz w:val="24"/>
+          <w:szCs w:val="24"/>
+        </w:rPr>
+        <w:t>title</w:t>
+      </w:r>
+      <w:proofErr w:type="spellEnd"/>
+      <w:r>
+        <w:rPr>
+          <w:rFonts w:ascii="Arial" w:hAnsi="Arial" w:cs="Arial"/>
+          <w:sz w:val="24"/>
+          <w:szCs w:val="24"/>
+        </w:rPr>
+        <w:t>”): &lt;</w:t>
+      </w:r>
+      <w:proofErr w:type="spellStart"/>
+      <w:r>
+        <w:rPr>
+          <w:rFonts w:ascii="Arial" w:hAnsi="Arial" w:cs="Arial"/>
+          <w:sz w:val="24"/>
+          <w:szCs w:val="24"/>
+        </w:rPr>
+        <w:t>abbr</w:t>
+      </w:r>
+      <w:proofErr w:type="spellEnd"/>
+      <w:r>
+        <w:rPr>
+          <w:rFonts w:ascii="Arial" w:hAnsi="Arial" w:cs="Arial"/>
+          <w:sz w:val="24"/>
+          <w:szCs w:val="24"/>
+        </w:rPr>
+        <w:t>&gt;&lt;/</w:t>
+      </w:r>
+      <w:proofErr w:type="spellStart"/>
+      <w:r>
+        <w:rPr>
+          <w:rFonts w:ascii="Arial" w:hAnsi="Arial" w:cs="Arial"/>
+          <w:sz w:val="24"/>
+          <w:szCs w:val="24"/>
+        </w:rPr>
+        <w:t>abbr</w:t>
+      </w:r>
+      <w:proofErr w:type="spellEnd"/>
+      <w:r>
+        <w:rPr>
+          <w:rFonts w:ascii="Arial" w:hAnsi="Arial" w:cs="Arial"/>
+          <w:sz w:val="24"/>
+          <w:szCs w:val="24"/>
+        </w:rPr>
+        <w:t>&gt;</w:t>
       </w:r>
     </w:p>
     <w:p>
@@ -525,7 +795,61 @@
           <w:sz w:val="24"/>
           <w:szCs w:val="24"/>
         </w:rPr>
-        <w:t xml:space="preserve"> (requieren el atributo “title”): &lt;acronym&gt;&lt;/acronym&gt;</w:t>
+        <w:t xml:space="preserve"> (requieren el atributo “</w:t>
+      </w:r>
+      <w:proofErr w:type="spellStart"/>
+      <w:r>
+        <w:rPr>
+          <w:rFonts w:ascii="Arial" w:hAnsi="Arial" w:cs="Arial"/>
+          <w:sz w:val="24"/>
+          <w:szCs w:val="24"/>
+        </w:rPr>
+        <w:t>title</w:t>
+      </w:r>
+      <w:proofErr w:type="spellEnd"/>
+      <w:r>
+        <w:rPr>
+          <w:rFonts w:ascii="Arial" w:hAnsi="Arial" w:cs="Arial"/>
+          <w:sz w:val="24"/>
+          <w:szCs w:val="24"/>
+        </w:rPr>
+        <w:t>”): &lt;</w:t>
+      </w:r>
+      <w:proofErr w:type="spellStart"/>
+      <w:r>
+        <w:rPr>
+          <w:rFonts w:ascii="Arial" w:hAnsi="Arial" w:cs="Arial"/>
+          <w:sz w:val="24"/>
+          <w:szCs w:val="24"/>
+        </w:rPr>
+        <w:t>acronym</w:t>
+      </w:r>
+      <w:proofErr w:type="spellEnd"/>
+      <w:r>
+        <w:rPr>
+          <w:rFonts w:ascii="Arial" w:hAnsi="Arial" w:cs="Arial"/>
+          <w:sz w:val="24"/>
+          <w:szCs w:val="24"/>
+        </w:rPr>
+        <w:t>&gt;&lt;/</w:t>
+      </w:r>
+      <w:proofErr w:type="spellStart"/>
+      <w:r>
+        <w:rPr>
+          <w:rFonts w:ascii="Arial" w:hAnsi="Arial" w:cs="Arial"/>
+          <w:sz w:val="24"/>
+          <w:szCs w:val="24"/>
+        </w:rPr>
+        <w:t>acronym</w:t>
+      </w:r>
+      <w:proofErr w:type="spellEnd"/>
+      <w:r>
+        <w:rPr>
+          <w:rFonts w:ascii="Arial" w:hAnsi="Arial" w:cs="Arial"/>
+          <w:sz w:val="24"/>
+          <w:szCs w:val="24"/>
+        </w:rPr>
+        <w:t>&gt;</w:t>
       </w:r>
     </w:p>
     <w:p>
@@ -640,7 +964,43 @@
           <w:sz w:val="24"/>
           <w:szCs w:val="24"/>
         </w:rPr>
-        <w:t>Texto en negrita (favorece accesibilidad): &lt;strong&gt;&lt;/strong&gt;</w:t>
+        <w:t>Texto en negrita (favorece accesibilidad): &lt;</w:t>
+      </w:r>
+      <w:proofErr w:type="spellStart"/>
+      <w:r>
+        <w:rPr>
+          <w:rFonts w:ascii="Arial" w:hAnsi="Arial" w:cs="Arial"/>
+          <w:sz w:val="24"/>
+          <w:szCs w:val="24"/>
+        </w:rPr>
+        <w:t>strong</w:t>
+      </w:r>
+      <w:proofErr w:type="spellEnd"/>
+      <w:r>
+        <w:rPr>
+          <w:rFonts w:ascii="Arial" w:hAnsi="Arial" w:cs="Arial"/>
+          <w:sz w:val="24"/>
+          <w:szCs w:val="24"/>
+        </w:rPr>
+        <w:t>&gt;&lt;/</w:t>
+      </w:r>
+      <w:proofErr w:type="spellStart"/>
+      <w:r>
+        <w:rPr>
+          <w:rFonts w:ascii="Arial" w:hAnsi="Arial" w:cs="Arial"/>
+          <w:sz w:val="24"/>
+          <w:szCs w:val="24"/>
+        </w:rPr>
+        <w:t>strong</w:t>
+      </w:r>
+      <w:proofErr w:type="spellEnd"/>
+      <w:r>
+        <w:rPr>
+          <w:rFonts w:ascii="Arial" w:hAnsi="Arial" w:cs="Arial"/>
+          <w:sz w:val="24"/>
+          <w:szCs w:val="24"/>
+        </w:rPr>
+        <w:t>&gt;</w:t>
       </w:r>
     </w:p>
     <w:p>
@@ -702,7 +1062,43 @@
           <w:sz w:val="24"/>
           <w:szCs w:val="24"/>
         </w:rPr>
-        <w:t>: &lt;sup&gt;&lt;/sup&gt;</w:t>
+        <w:t>: &lt;</w:t>
+      </w:r>
+      <w:proofErr w:type="spellStart"/>
+      <w:r>
+        <w:rPr>
+          <w:rFonts w:ascii="Arial" w:hAnsi="Arial" w:cs="Arial"/>
+          <w:sz w:val="24"/>
+          <w:szCs w:val="24"/>
+        </w:rPr>
+        <w:t>sup</w:t>
+      </w:r>
+      <w:proofErr w:type="spellEnd"/>
+      <w:r>
+        <w:rPr>
+          <w:rFonts w:ascii="Arial" w:hAnsi="Arial" w:cs="Arial"/>
+          <w:sz w:val="24"/>
+          <w:szCs w:val="24"/>
+        </w:rPr>
+        <w:t>&gt;&lt;/</w:t>
+      </w:r>
+      <w:proofErr w:type="spellStart"/>
+      <w:r>
+        <w:rPr>
+          <w:rFonts w:ascii="Arial" w:hAnsi="Arial" w:cs="Arial"/>
+          <w:sz w:val="24"/>
+          <w:szCs w:val="24"/>
+        </w:rPr>
+        <w:t>sup</w:t>
+      </w:r>
+      <w:proofErr w:type="spellEnd"/>
+      <w:r>
+        <w:rPr>
+          <w:rFonts w:ascii="Arial" w:hAnsi="Arial" w:cs="Arial"/>
+          <w:sz w:val="24"/>
+          <w:szCs w:val="24"/>
+        </w:rPr>
+        <w:t>&gt;</w:t>
       </w:r>
     </w:p>
     <w:p>
@@ -725,7 +1121,43 @@
           <w:sz w:val="24"/>
           <w:szCs w:val="24"/>
         </w:rPr>
-        <w:t>Texto que indica una variable: &lt;var&gt;&lt;/var&gt;</w:t>
+        <w:t>Texto que indica una variable: &lt;</w:t>
+      </w:r>
+      <w:proofErr w:type="spellStart"/>
+      <w:r>
+        <w:rPr>
+          <w:rFonts w:ascii="Arial" w:hAnsi="Arial" w:cs="Arial"/>
+          <w:sz w:val="24"/>
+          <w:szCs w:val="24"/>
+        </w:rPr>
+        <w:t>var</w:t>
+      </w:r>
+      <w:proofErr w:type="spellEnd"/>
+      <w:r>
+        <w:rPr>
+          <w:rFonts w:ascii="Arial" w:hAnsi="Arial" w:cs="Arial"/>
+          <w:sz w:val="24"/>
+          <w:szCs w:val="24"/>
+        </w:rPr>
+        <w:t>&gt;&lt;/</w:t>
+      </w:r>
+      <w:proofErr w:type="spellStart"/>
+      <w:r>
+        <w:rPr>
+          <w:rFonts w:ascii="Arial" w:hAnsi="Arial" w:cs="Arial"/>
+          <w:sz w:val="24"/>
+          <w:szCs w:val="24"/>
+        </w:rPr>
+        <w:t>var</w:t>
+      </w:r>
+      <w:proofErr w:type="spellEnd"/>
+      <w:r>
+        <w:rPr>
+          <w:rFonts w:ascii="Arial" w:hAnsi="Arial" w:cs="Arial"/>
+          <w:sz w:val="24"/>
+          <w:szCs w:val="24"/>
+        </w:rPr>
+        <w:t>&gt;</w:t>
       </w:r>
     </w:p>
     <w:p>
@@ -771,7 +1203,43 @@
           <w:sz w:val="24"/>
           <w:szCs w:val="24"/>
         </w:rPr>
-        <w:t>Texto que indica un lenguaje de programación: &lt;code&gt;&lt;/code&gt;</w:t>
+        <w:t>Texto que indica un lenguaje de programación: &lt;</w:t>
+      </w:r>
+      <w:proofErr w:type="spellStart"/>
+      <w:r>
+        <w:rPr>
+          <w:rFonts w:ascii="Arial" w:hAnsi="Arial" w:cs="Arial"/>
+          <w:sz w:val="24"/>
+          <w:szCs w:val="24"/>
+        </w:rPr>
+        <w:t>code</w:t>
+      </w:r>
+      <w:proofErr w:type="spellEnd"/>
+      <w:r>
+        <w:rPr>
+          <w:rFonts w:ascii="Arial" w:hAnsi="Arial" w:cs="Arial"/>
+          <w:sz w:val="24"/>
+          <w:szCs w:val="24"/>
+        </w:rPr>
+        <w:t>&gt;&lt;/</w:t>
+      </w:r>
+      <w:proofErr w:type="spellStart"/>
+      <w:r>
+        <w:rPr>
+          <w:rFonts w:ascii="Arial" w:hAnsi="Arial" w:cs="Arial"/>
+          <w:sz w:val="24"/>
+          <w:szCs w:val="24"/>
+        </w:rPr>
+        <w:t>code</w:t>
+      </w:r>
+      <w:proofErr w:type="spellEnd"/>
+      <w:r>
+        <w:rPr>
+          <w:rFonts w:ascii="Arial" w:hAnsi="Arial" w:cs="Arial"/>
+          <w:sz w:val="24"/>
+          <w:szCs w:val="24"/>
+        </w:rPr>
+        <w:t>&gt;</w:t>
       </w:r>
     </w:p>
     <w:p>
@@ -817,7 +1285,61 @@
           <w:sz w:val="24"/>
           <w:szCs w:val="24"/>
         </w:rPr>
-        <w:t>Texto parpadenado (obsoleto): &lt;blink&gt;&lt;/blink&gt;</w:t>
+        <w:t xml:space="preserve">Texto </w:t>
+      </w:r>
+      <w:proofErr w:type="spellStart"/>
+      <w:r>
+        <w:rPr>
+          <w:rFonts w:ascii="Arial" w:hAnsi="Arial" w:cs="Arial"/>
+          <w:sz w:val="24"/>
+          <w:szCs w:val="24"/>
+        </w:rPr>
+        <w:t>parpadenado</w:t>
+      </w:r>
+      <w:proofErr w:type="spellEnd"/>
+      <w:r>
+        <w:rPr>
+          <w:rFonts w:ascii="Arial" w:hAnsi="Arial" w:cs="Arial"/>
+          <w:sz w:val="24"/>
+          <w:szCs w:val="24"/>
+        </w:rPr>
+        <w:t xml:space="preserve"> (obsoleto): &lt;</w:t>
+      </w:r>
+      <w:proofErr w:type="spellStart"/>
+      <w:r>
+        <w:rPr>
+          <w:rFonts w:ascii="Arial" w:hAnsi="Arial" w:cs="Arial"/>
+          <w:sz w:val="24"/>
+          <w:szCs w:val="24"/>
+        </w:rPr>
+        <w:t>blink</w:t>
+      </w:r>
+      <w:proofErr w:type="spellEnd"/>
+      <w:r>
+        <w:rPr>
+          <w:rFonts w:ascii="Arial" w:hAnsi="Arial" w:cs="Arial"/>
+          <w:sz w:val="24"/>
+          <w:szCs w:val="24"/>
+        </w:rPr>
+        <w:t>&gt;&lt;/</w:t>
+      </w:r>
+      <w:proofErr w:type="spellStart"/>
+      <w:r>
+        <w:rPr>
+          <w:rFonts w:ascii="Arial" w:hAnsi="Arial" w:cs="Arial"/>
+          <w:sz w:val="24"/>
+          <w:szCs w:val="24"/>
+        </w:rPr>
+        <w:t>blink</w:t>
+      </w:r>
+      <w:proofErr w:type="spellEnd"/>
+      <w:r>
+        <w:rPr>
+          <w:rFonts w:ascii="Arial" w:hAnsi="Arial" w:cs="Arial"/>
+          <w:sz w:val="24"/>
+          <w:szCs w:val="24"/>
+        </w:rPr>
+        <w:t>&gt;</w:t>
       </w:r>
     </w:p>
     <w:p>
@@ -840,7 +1362,59 @@
           <w:sz w:val="24"/>
           <w:szCs w:val="24"/>
         </w:rPr>
-        <w:t>Formato de maquina de escribir: &lt;tt&gt;&lt;/tt&gt;</w:t>
+        <w:t xml:space="preserve">Formato de </w:t>
+      </w:r>
+      <w:r>
+        <w:rPr>
+          <w:rFonts w:ascii="Arial" w:hAnsi="Arial" w:cs="Arial"/>
+          <w:sz w:val="24"/>
+          <w:szCs w:val="24"/>
+        </w:rPr>
+        <w:t>máquina</w:t>
+      </w:r>
+      <w:r>
+        <w:rPr>
+          <w:rFonts w:ascii="Arial" w:hAnsi="Arial" w:cs="Arial"/>
+          <w:sz w:val="24"/>
+          <w:szCs w:val="24"/>
+        </w:rPr>
+        <w:t xml:space="preserve"> de escribir: &lt;</w:t>
+      </w:r>
+      <w:proofErr w:type="spellStart"/>
+      <w:r>
+        <w:rPr>
+          <w:rFonts w:ascii="Arial" w:hAnsi="Arial" w:cs="Arial"/>
+          <w:sz w:val="24"/>
+          <w:szCs w:val="24"/>
+        </w:rPr>
+        <w:t>tt</w:t>
+      </w:r>
+      <w:proofErr w:type="spellEnd"/>
+      <w:r>
+        <w:rPr>
+          <w:rFonts w:ascii="Arial" w:hAnsi="Arial" w:cs="Arial"/>
+          <w:sz w:val="24"/>
+          <w:szCs w:val="24"/>
+        </w:rPr>
+        <w:t>&gt;&lt;/</w:t>
+      </w:r>
+      <w:proofErr w:type="spellStart"/>
+      <w:r>
+        <w:rPr>
+          <w:rFonts w:ascii="Arial" w:hAnsi="Arial" w:cs="Arial"/>
+          <w:sz w:val="24"/>
+          <w:szCs w:val="24"/>
+        </w:rPr>
+        <w:t>tt</w:t>
+      </w:r>
+      <w:proofErr w:type="spellEnd"/>
+      <w:r>
+        <w:rPr>
+          <w:rFonts w:ascii="Arial" w:hAnsi="Arial" w:cs="Arial"/>
+          <w:sz w:val="24"/>
+          <w:szCs w:val="24"/>
+        </w:rPr>
+        <w:t>&gt;</w:t>
       </w:r>
     </w:p>
     <w:p>
@@ -886,7 +1460,25 @@
           <w:sz w:val="24"/>
           <w:szCs w:val="24"/>
         </w:rPr>
-        <w:t>Texto preformateado (respeta espacios y saltos de línea): &lt;pre&gt;&lt;/pre&gt;</w:t>
+        <w:t xml:space="preserve">Texto </w:t>
+      </w:r>
+      <w:proofErr w:type="spellStart"/>
+      <w:r>
+        <w:rPr>
+          <w:rFonts w:ascii="Arial" w:hAnsi="Arial" w:cs="Arial"/>
+          <w:sz w:val="24"/>
+          <w:szCs w:val="24"/>
+        </w:rPr>
+        <w:t>preformateado</w:t>
+      </w:r>
+      <w:proofErr w:type="spellEnd"/>
+      <w:r>
+        <w:rPr>
+          <w:rFonts w:ascii="Arial" w:hAnsi="Arial" w:cs="Arial"/>
+          <w:sz w:val="24"/>
+          <w:szCs w:val="24"/>
+        </w:rPr>
+        <w:t xml:space="preserve"> (respeta espacios y saltos de línea): &lt;pre&gt;&lt;/pre&gt;</w:t>
       </w:r>
       <w:r>
         <w:rPr>
@@ -938,7 +1530,43 @@
           <w:sz w:val="24"/>
           <w:szCs w:val="24"/>
         </w:rPr>
-        <w:t>Texto con fuente distinta (desuso): &lt;font&gt;&lt;/font&gt;</w:t>
+        <w:t>Texto con fuente distinta (desuso): &lt;</w:t>
+      </w:r>
+      <w:proofErr w:type="spellStart"/>
+      <w:r>
+        <w:rPr>
+          <w:rFonts w:ascii="Arial" w:hAnsi="Arial" w:cs="Arial"/>
+          <w:sz w:val="24"/>
+          <w:szCs w:val="24"/>
+        </w:rPr>
+        <w:t>font</w:t>
+      </w:r>
+      <w:proofErr w:type="spellEnd"/>
+      <w:r>
+        <w:rPr>
+          <w:rFonts w:ascii="Arial" w:hAnsi="Arial" w:cs="Arial"/>
+          <w:sz w:val="24"/>
+          <w:szCs w:val="24"/>
+        </w:rPr>
+        <w:t>&gt;&lt;/</w:t>
+      </w:r>
+      <w:proofErr w:type="spellStart"/>
+      <w:r>
+        <w:rPr>
+          <w:rFonts w:ascii="Arial" w:hAnsi="Arial" w:cs="Arial"/>
+          <w:sz w:val="24"/>
+          <w:szCs w:val="24"/>
+        </w:rPr>
+        <w:t>font</w:t>
+      </w:r>
+      <w:proofErr w:type="spellEnd"/>
+      <w:r>
+        <w:rPr>
+          <w:rFonts w:ascii="Arial" w:hAnsi="Arial" w:cs="Arial"/>
+          <w:sz w:val="24"/>
+          <w:szCs w:val="24"/>
+        </w:rPr>
+        <w:t>&gt;</w:t>
       </w:r>
     </w:p>
     <w:p>
@@ -984,7 +1612,25 @@
           <w:sz w:val="24"/>
           <w:szCs w:val="24"/>
         </w:rPr>
-        <w:t>Atributo size=”(1-7)” para indica el tamaño</w:t>
+        <w:t xml:space="preserve">Atributo </w:t>
+      </w:r>
+      <w:proofErr w:type="spellStart"/>
+      <w:r>
+        <w:rPr>
+          <w:rFonts w:ascii="Arial" w:hAnsi="Arial" w:cs="Arial"/>
+          <w:sz w:val="24"/>
+          <w:szCs w:val="24"/>
+        </w:rPr>
+        <w:t>size</w:t>
+      </w:r>
+      <w:proofErr w:type="spellEnd"/>
+      <w:r>
+        <w:rPr>
+          <w:rFonts w:ascii="Arial" w:hAnsi="Arial" w:cs="Arial"/>
+          <w:sz w:val="24"/>
+          <w:szCs w:val="24"/>
+        </w:rPr>
+        <w:t>=”(1-7)” para indica el tamaño</w:t>
       </w:r>
     </w:p>
     <w:p>
@@ -1001,13 +1647,23 @@
           <w:szCs w:val="24"/>
         </w:rPr>
       </w:pPr>
-      <w:r>
-        <w:rPr>
-          <w:rFonts w:ascii="Arial" w:hAnsi="Arial" w:cs="Arial"/>
-          <w:sz w:val="24"/>
-          <w:szCs w:val="24"/>
-        </w:rPr>
-        <w:t>Atriibuto fase=”” para indicar el tipo de letra</w:t>
+      <w:proofErr w:type="spellStart"/>
+      <w:r>
+        <w:rPr>
+          <w:rFonts w:ascii="Arial" w:hAnsi="Arial" w:cs="Arial"/>
+          <w:sz w:val="24"/>
+          <w:szCs w:val="24"/>
+        </w:rPr>
+        <w:t>Atriibuto</w:t>
+      </w:r>
+      <w:proofErr w:type="spellEnd"/>
+      <w:r>
+        <w:rPr>
+          <w:rFonts w:ascii="Arial" w:hAnsi="Arial" w:cs="Arial"/>
+          <w:sz w:val="24"/>
+          <w:szCs w:val="24"/>
+        </w:rPr>
+        <w:t xml:space="preserve"> fase=”” para indicar el tipo de letra</w:t>
       </w:r>
     </w:p>
     <w:p>
@@ -1087,7 +1743,27 @@
           <w:szCs w:val="24"/>
           <w:u w:color="FF0000"/>
         </w:rPr>
-        <w:t>Atributo border=”” para establecer un borde</w:t>
+        <w:t xml:space="preserve">Atributo </w:t>
+      </w:r>
+      <w:proofErr w:type="spellStart"/>
+      <w:r>
+        <w:rPr>
+          <w:rFonts w:ascii="Arial" w:hAnsi="Arial" w:cs="Arial"/>
+          <w:sz w:val="24"/>
+          <w:szCs w:val="24"/>
+          <w:u w:color="FF0000"/>
+        </w:rPr>
+        <w:t>border</w:t>
+      </w:r>
+      <w:proofErr w:type="spellEnd"/>
+      <w:r>
+        <w:rPr>
+          <w:rFonts w:ascii="Arial" w:hAnsi="Arial" w:cs="Arial"/>
+          <w:sz w:val="24"/>
+          <w:szCs w:val="24"/>
+          <w:u w:color="FF0000"/>
+        </w:rPr>
+        <w:t>=”” para establecer un borde</w:t>
       </w:r>
     </w:p>
     <w:p>
@@ -1112,7 +1788,27 @@
           <w:szCs w:val="24"/>
           <w:u w:color="FF0000"/>
         </w:rPr>
-        <w:t>Atributo bgcolor=”” para establecer el color de la tabla, fila o celda</w:t>
+        <w:t xml:space="preserve">Atributo </w:t>
+      </w:r>
+      <w:proofErr w:type="spellStart"/>
+      <w:r>
+        <w:rPr>
+          <w:rFonts w:ascii="Arial" w:hAnsi="Arial" w:cs="Arial"/>
+          <w:sz w:val="24"/>
+          <w:szCs w:val="24"/>
+          <w:u w:color="FF0000"/>
+        </w:rPr>
+        <w:t>bgcolor</w:t>
+      </w:r>
+      <w:proofErr w:type="spellEnd"/>
+      <w:r>
+        <w:rPr>
+          <w:rFonts w:ascii="Arial" w:hAnsi="Arial" w:cs="Arial"/>
+          <w:sz w:val="24"/>
+          <w:szCs w:val="24"/>
+          <w:u w:color="FF0000"/>
+        </w:rPr>
+        <w:t>=”” para establecer el color de la tabla, fila o celda</w:t>
       </w:r>
     </w:p>
     <w:p>
@@ -1137,7 +1833,47 @@
           <w:szCs w:val="24"/>
           <w:u w:color="FF0000"/>
         </w:rPr>
-        <w:t>Cabecera de la tabla (SEO): &lt;thead&gt;&lt;/thead&gt;</w:t>
+        <w:t>Cabecera de la tabla (SEO): &lt;</w:t>
+      </w:r>
+      <w:proofErr w:type="spellStart"/>
+      <w:r>
+        <w:rPr>
+          <w:rFonts w:ascii="Arial" w:hAnsi="Arial" w:cs="Arial"/>
+          <w:sz w:val="24"/>
+          <w:szCs w:val="24"/>
+          <w:u w:color="FF0000"/>
+        </w:rPr>
+        <w:t>thead</w:t>
+      </w:r>
+      <w:proofErr w:type="spellEnd"/>
+      <w:r>
+        <w:rPr>
+          <w:rFonts w:ascii="Arial" w:hAnsi="Arial" w:cs="Arial"/>
+          <w:sz w:val="24"/>
+          <w:szCs w:val="24"/>
+          <w:u w:color="FF0000"/>
+        </w:rPr>
+        <w:t>&gt;&lt;/</w:t>
+      </w:r>
+      <w:proofErr w:type="spellStart"/>
+      <w:r>
+        <w:rPr>
+          <w:rFonts w:ascii="Arial" w:hAnsi="Arial" w:cs="Arial"/>
+          <w:sz w:val="24"/>
+          <w:szCs w:val="24"/>
+          <w:u w:color="FF0000"/>
+        </w:rPr>
+        <w:t>thead</w:t>
+      </w:r>
+      <w:proofErr w:type="spellEnd"/>
+      <w:r>
+        <w:rPr>
+          <w:rFonts w:ascii="Arial" w:hAnsi="Arial" w:cs="Arial"/>
+          <w:sz w:val="24"/>
+          <w:szCs w:val="24"/>
+          <w:u w:color="FF0000"/>
+        </w:rPr>
+        <w:t>&gt;</w:t>
       </w:r>
     </w:p>
     <w:p>
@@ -1162,7 +1898,47 @@
           <w:szCs w:val="24"/>
           <w:u w:color="FF0000"/>
         </w:rPr>
-        <w:t>Cuerpo de la tabla (SEO): &lt;tbody&gt;&lt;/tbody&gt;</w:t>
+        <w:t>Cuerpo de la tabla (SEO): &lt;</w:t>
+      </w:r>
+      <w:proofErr w:type="spellStart"/>
+      <w:r>
+        <w:rPr>
+          <w:rFonts w:ascii="Arial" w:hAnsi="Arial" w:cs="Arial"/>
+          <w:sz w:val="24"/>
+          <w:szCs w:val="24"/>
+          <w:u w:color="FF0000"/>
+        </w:rPr>
+        <w:t>tbody</w:t>
+      </w:r>
+      <w:proofErr w:type="spellEnd"/>
+      <w:r>
+        <w:rPr>
+          <w:rFonts w:ascii="Arial" w:hAnsi="Arial" w:cs="Arial"/>
+          <w:sz w:val="24"/>
+          <w:szCs w:val="24"/>
+          <w:u w:color="FF0000"/>
+        </w:rPr>
+        <w:t>&gt;&lt;/</w:t>
+      </w:r>
+      <w:proofErr w:type="spellStart"/>
+      <w:r>
+        <w:rPr>
+          <w:rFonts w:ascii="Arial" w:hAnsi="Arial" w:cs="Arial"/>
+          <w:sz w:val="24"/>
+          <w:szCs w:val="24"/>
+          <w:u w:color="FF0000"/>
+        </w:rPr>
+        <w:t>tbody</w:t>
+      </w:r>
+      <w:proofErr w:type="spellEnd"/>
+      <w:r>
+        <w:rPr>
+          <w:rFonts w:ascii="Arial" w:hAnsi="Arial" w:cs="Arial"/>
+          <w:sz w:val="24"/>
+          <w:szCs w:val="24"/>
+          <w:u w:color="FF0000"/>
+        </w:rPr>
+        <w:t>&gt;</w:t>
       </w:r>
     </w:p>
     <w:p>
@@ -1187,7 +1963,47 @@
           <w:szCs w:val="24"/>
           <w:u w:color="FF0000"/>
         </w:rPr>
-        <w:t>Pie de la tabla (SEO): &lt;tfoot&gt;&lt;/tfoot&gt;</w:t>
+        <w:t>Pie de la tabla (SEO): &lt;</w:t>
+      </w:r>
+      <w:proofErr w:type="spellStart"/>
+      <w:r>
+        <w:rPr>
+          <w:rFonts w:ascii="Arial" w:hAnsi="Arial" w:cs="Arial"/>
+          <w:sz w:val="24"/>
+          <w:szCs w:val="24"/>
+          <w:u w:color="FF0000"/>
+        </w:rPr>
+        <w:t>tfoot</w:t>
+      </w:r>
+      <w:proofErr w:type="spellEnd"/>
+      <w:r>
+        <w:rPr>
+          <w:rFonts w:ascii="Arial" w:hAnsi="Arial" w:cs="Arial"/>
+          <w:sz w:val="24"/>
+          <w:szCs w:val="24"/>
+          <w:u w:color="FF0000"/>
+        </w:rPr>
+        <w:t>&gt;&lt;/</w:t>
+      </w:r>
+      <w:proofErr w:type="spellStart"/>
+      <w:r>
+        <w:rPr>
+          <w:rFonts w:ascii="Arial" w:hAnsi="Arial" w:cs="Arial"/>
+          <w:sz w:val="24"/>
+          <w:szCs w:val="24"/>
+          <w:u w:color="FF0000"/>
+        </w:rPr>
+        <w:t>tfoot</w:t>
+      </w:r>
+      <w:proofErr w:type="spellEnd"/>
+      <w:r>
+        <w:rPr>
+          <w:rFonts w:ascii="Arial" w:hAnsi="Arial" w:cs="Arial"/>
+          <w:sz w:val="24"/>
+          <w:szCs w:val="24"/>
+          <w:u w:color="FF0000"/>
+        </w:rPr>
+        <w:t>&gt;</w:t>
       </w:r>
     </w:p>
     <w:p>
@@ -1212,7 +2028,47 @@
           <w:szCs w:val="24"/>
           <w:u w:color="FF0000"/>
         </w:rPr>
-        <w:t>Fila de una tabla: &lt;tr&gt;&lt;/tr&gt;</w:t>
+        <w:t>Fila de una tabla: &lt;</w:t>
+      </w:r>
+      <w:proofErr w:type="spellStart"/>
+      <w:r>
+        <w:rPr>
+          <w:rFonts w:ascii="Arial" w:hAnsi="Arial" w:cs="Arial"/>
+          <w:sz w:val="24"/>
+          <w:szCs w:val="24"/>
+          <w:u w:color="FF0000"/>
+        </w:rPr>
+        <w:t>tr</w:t>
+      </w:r>
+      <w:proofErr w:type="spellEnd"/>
+      <w:r>
+        <w:rPr>
+          <w:rFonts w:ascii="Arial" w:hAnsi="Arial" w:cs="Arial"/>
+          <w:sz w:val="24"/>
+          <w:szCs w:val="24"/>
+          <w:u w:color="FF0000"/>
+        </w:rPr>
+        <w:t>&gt;&lt;/</w:t>
+      </w:r>
+      <w:proofErr w:type="spellStart"/>
+      <w:r>
+        <w:rPr>
+          <w:rFonts w:ascii="Arial" w:hAnsi="Arial" w:cs="Arial"/>
+          <w:sz w:val="24"/>
+          <w:szCs w:val="24"/>
+          <w:u w:color="FF0000"/>
+        </w:rPr>
+        <w:t>tr</w:t>
+      </w:r>
+      <w:proofErr w:type="spellEnd"/>
+      <w:r>
+        <w:rPr>
+          <w:rFonts w:ascii="Arial" w:hAnsi="Arial" w:cs="Arial"/>
+          <w:sz w:val="24"/>
+          <w:szCs w:val="24"/>
+          <w:u w:color="FF0000"/>
+        </w:rPr>
+        <w:t>&gt;</w:t>
       </w:r>
     </w:p>
     <w:p>
@@ -1237,7 +2093,47 @@
           <w:szCs w:val="24"/>
           <w:u w:color="FF0000"/>
         </w:rPr>
-        <w:t>Columna de una tabla: &lt;td&gt;&lt;/td&gt;</w:t>
+        <w:t>Columna de una tabla: &lt;</w:t>
+      </w:r>
+      <w:proofErr w:type="spellStart"/>
+      <w:r>
+        <w:rPr>
+          <w:rFonts w:ascii="Arial" w:hAnsi="Arial" w:cs="Arial"/>
+          <w:sz w:val="24"/>
+          <w:szCs w:val="24"/>
+          <w:u w:color="FF0000"/>
+        </w:rPr>
+        <w:t>td</w:t>
+      </w:r>
+      <w:proofErr w:type="spellEnd"/>
+      <w:r>
+        <w:rPr>
+          <w:rFonts w:ascii="Arial" w:hAnsi="Arial" w:cs="Arial"/>
+          <w:sz w:val="24"/>
+          <w:szCs w:val="24"/>
+          <w:u w:color="FF0000"/>
+        </w:rPr>
+        <w:t>&gt;&lt;/</w:t>
+      </w:r>
+      <w:proofErr w:type="spellStart"/>
+      <w:r>
+        <w:rPr>
+          <w:rFonts w:ascii="Arial" w:hAnsi="Arial" w:cs="Arial"/>
+          <w:sz w:val="24"/>
+          <w:szCs w:val="24"/>
+          <w:u w:color="FF0000"/>
+        </w:rPr>
+        <w:t>td</w:t>
+      </w:r>
+      <w:proofErr w:type="spellEnd"/>
+      <w:r>
+        <w:rPr>
+          <w:rFonts w:ascii="Arial" w:hAnsi="Arial" w:cs="Arial"/>
+          <w:sz w:val="24"/>
+          <w:szCs w:val="24"/>
+          <w:u w:color="FF0000"/>
+        </w:rPr>
+        <w:t>&gt;</w:t>
       </w:r>
     </w:p>
     <w:p>
@@ -1262,7 +2158,47 @@
           <w:szCs w:val="24"/>
           <w:u w:color="FF0000"/>
         </w:rPr>
-        <w:t>Columna destacada (centrada y negrita): &lt;th&gt;&lt;/th&gt;</w:t>
+        <w:t>Columna destacada (centrada y negrita): &lt;</w:t>
+      </w:r>
+      <w:proofErr w:type="spellStart"/>
+      <w:r>
+        <w:rPr>
+          <w:rFonts w:ascii="Arial" w:hAnsi="Arial" w:cs="Arial"/>
+          <w:sz w:val="24"/>
+          <w:szCs w:val="24"/>
+          <w:u w:color="FF0000"/>
+        </w:rPr>
+        <w:t>th</w:t>
+      </w:r>
+      <w:proofErr w:type="spellEnd"/>
+      <w:r>
+        <w:rPr>
+          <w:rFonts w:ascii="Arial" w:hAnsi="Arial" w:cs="Arial"/>
+          <w:sz w:val="24"/>
+          <w:szCs w:val="24"/>
+          <w:u w:color="FF0000"/>
+        </w:rPr>
+        <w:t>&gt;&lt;/</w:t>
+      </w:r>
+      <w:proofErr w:type="spellStart"/>
+      <w:r>
+        <w:rPr>
+          <w:rFonts w:ascii="Arial" w:hAnsi="Arial" w:cs="Arial"/>
+          <w:sz w:val="24"/>
+          <w:szCs w:val="24"/>
+          <w:u w:color="FF0000"/>
+        </w:rPr>
+        <w:t>th</w:t>
+      </w:r>
+      <w:proofErr w:type="spellEnd"/>
+      <w:r>
+        <w:rPr>
+          <w:rFonts w:ascii="Arial" w:hAnsi="Arial" w:cs="Arial"/>
+          <w:sz w:val="24"/>
+          <w:szCs w:val="24"/>
+          <w:u w:color="FF0000"/>
+        </w:rPr>
+        <w:t>&gt;</w:t>
       </w:r>
     </w:p>
     <w:p>
@@ -1280,14 +2216,45 @@
           <w:u w:color="FF0000"/>
         </w:rPr>
       </w:pPr>
-      <w:r>
-        <w:rPr>
-          <w:rFonts w:ascii="Arial" w:hAnsi="Arial" w:cs="Arial"/>
-          <w:sz w:val="24"/>
-          <w:szCs w:val="24"/>
-          <w:u w:color="FF0000"/>
-        </w:rPr>
-        <w:t>Attributo colspan=”” para agrupar columnas</w:t>
+      <w:proofErr w:type="spellStart"/>
+      <w:r>
+        <w:rPr>
+          <w:rFonts w:ascii="Arial" w:hAnsi="Arial" w:cs="Arial"/>
+          <w:sz w:val="24"/>
+          <w:szCs w:val="24"/>
+          <w:u w:color="FF0000"/>
+        </w:rPr>
+        <w:t>Attributo</w:t>
+      </w:r>
+      <w:proofErr w:type="spellEnd"/>
+      <w:r>
+        <w:rPr>
+          <w:rFonts w:ascii="Arial" w:hAnsi="Arial" w:cs="Arial"/>
+          <w:sz w:val="24"/>
+          <w:szCs w:val="24"/>
+          <w:u w:color="FF0000"/>
+        </w:rPr>
+        <w:t xml:space="preserve"> </w:t>
+      </w:r>
+      <w:proofErr w:type="spellStart"/>
+      <w:r>
+        <w:rPr>
+          <w:rFonts w:ascii="Arial" w:hAnsi="Arial" w:cs="Arial"/>
+          <w:sz w:val="24"/>
+          <w:szCs w:val="24"/>
+          <w:u w:color="FF0000"/>
+        </w:rPr>
+        <w:t>colspan</w:t>
+      </w:r>
+      <w:proofErr w:type="spellEnd"/>
+      <w:r>
+        <w:rPr>
+          <w:rFonts w:ascii="Arial" w:hAnsi="Arial" w:cs="Arial"/>
+          <w:sz w:val="24"/>
+          <w:szCs w:val="24"/>
+          <w:u w:color="FF0000"/>
+        </w:rPr>
+        <w:t>=”” para agrupar columnas</w:t>
       </w:r>
     </w:p>
     <w:p>
@@ -1305,14 +2272,45 @@
           <w:u w:color="FF0000"/>
         </w:rPr>
       </w:pPr>
-      <w:r>
-        <w:rPr>
-          <w:rFonts w:ascii="Arial" w:hAnsi="Arial" w:cs="Arial"/>
-          <w:sz w:val="24"/>
-          <w:szCs w:val="24"/>
-          <w:u w:color="FF0000"/>
-        </w:rPr>
-        <w:t>Attributo rowspan=”” para agrupar filas</w:t>
+      <w:proofErr w:type="spellStart"/>
+      <w:r>
+        <w:rPr>
+          <w:rFonts w:ascii="Arial" w:hAnsi="Arial" w:cs="Arial"/>
+          <w:sz w:val="24"/>
+          <w:szCs w:val="24"/>
+          <w:u w:color="FF0000"/>
+        </w:rPr>
+        <w:t>Attributo</w:t>
+      </w:r>
+      <w:proofErr w:type="spellEnd"/>
+      <w:r>
+        <w:rPr>
+          <w:rFonts w:ascii="Arial" w:hAnsi="Arial" w:cs="Arial"/>
+          <w:sz w:val="24"/>
+          <w:szCs w:val="24"/>
+          <w:u w:color="FF0000"/>
+        </w:rPr>
+        <w:t xml:space="preserve"> </w:t>
+      </w:r>
+      <w:proofErr w:type="spellStart"/>
+      <w:r>
+        <w:rPr>
+          <w:rFonts w:ascii="Arial" w:hAnsi="Arial" w:cs="Arial"/>
+          <w:sz w:val="24"/>
+          <w:szCs w:val="24"/>
+          <w:u w:color="FF0000"/>
+        </w:rPr>
+        <w:t>rowspan</w:t>
+      </w:r>
+      <w:proofErr w:type="spellEnd"/>
+      <w:r>
+        <w:rPr>
+          <w:rFonts w:ascii="Arial" w:hAnsi="Arial" w:cs="Arial"/>
+          <w:sz w:val="24"/>
+          <w:szCs w:val="24"/>
+          <w:u w:color="FF0000"/>
+        </w:rPr>
+        <w:t>=”” para agrupar filas</w:t>
       </w:r>
     </w:p>
     <w:p>
@@ -1337,7 +2335,67 @@
           <w:szCs w:val="24"/>
           <w:u w:color="FF0000"/>
         </w:rPr>
-        <w:t>Anadir un titulo a la tabla: &lt;caption&gt;&lt;/caption&gt;</w:t>
+        <w:t xml:space="preserve">Anadir un </w:t>
+      </w:r>
+      <w:proofErr w:type="spellStart"/>
+      <w:r>
+        <w:rPr>
+          <w:rFonts w:ascii="Arial" w:hAnsi="Arial" w:cs="Arial"/>
+          <w:sz w:val="24"/>
+          <w:szCs w:val="24"/>
+          <w:u w:color="FF0000"/>
+        </w:rPr>
+        <w:t>titulo</w:t>
+      </w:r>
+      <w:proofErr w:type="spellEnd"/>
+      <w:r>
+        <w:rPr>
+          <w:rFonts w:ascii="Arial" w:hAnsi="Arial" w:cs="Arial"/>
+          <w:sz w:val="24"/>
+          <w:szCs w:val="24"/>
+          <w:u w:color="FF0000"/>
+        </w:rPr>
+        <w:t xml:space="preserve"> a la tabla: &lt;</w:t>
+      </w:r>
+      <w:proofErr w:type="spellStart"/>
+      <w:r>
+        <w:rPr>
+          <w:rFonts w:ascii="Arial" w:hAnsi="Arial" w:cs="Arial"/>
+          <w:sz w:val="24"/>
+          <w:szCs w:val="24"/>
+          <w:u w:color="FF0000"/>
+        </w:rPr>
+        <w:t>caption</w:t>
+      </w:r>
+      <w:proofErr w:type="spellEnd"/>
+      <w:r>
+        <w:rPr>
+          <w:rFonts w:ascii="Arial" w:hAnsi="Arial" w:cs="Arial"/>
+          <w:sz w:val="24"/>
+          <w:szCs w:val="24"/>
+          <w:u w:color="FF0000"/>
+        </w:rPr>
+        <w:t>&gt;&lt;/</w:t>
+      </w:r>
+      <w:proofErr w:type="spellStart"/>
+      <w:r>
+        <w:rPr>
+          <w:rFonts w:ascii="Arial" w:hAnsi="Arial" w:cs="Arial"/>
+          <w:sz w:val="24"/>
+          <w:szCs w:val="24"/>
+          <w:u w:color="FF0000"/>
+        </w:rPr>
+        <w:t>caption</w:t>
+      </w:r>
+      <w:proofErr w:type="spellEnd"/>
+      <w:r>
+        <w:rPr>
+          <w:rFonts w:ascii="Arial" w:hAnsi="Arial" w:cs="Arial"/>
+          <w:sz w:val="24"/>
+          <w:szCs w:val="24"/>
+          <w:u w:color="FF0000"/>
+        </w:rPr>
+        <w:t>&gt;</w:t>
       </w:r>
     </w:p>
     <w:p>
@@ -1355,14 +2413,45 @@
           <w:u w:color="FF0000"/>
         </w:rPr>
       </w:pPr>
-      <w:r>
-        <w:rPr>
-          <w:rFonts w:ascii="Arial" w:hAnsi="Arial" w:cs="Arial"/>
-          <w:sz w:val="24"/>
-          <w:szCs w:val="24"/>
-          <w:u w:color="FF0000"/>
-        </w:rPr>
-        <w:t>Attributo align para centrar horizontalmente</w:t>
+      <w:proofErr w:type="spellStart"/>
+      <w:r>
+        <w:rPr>
+          <w:rFonts w:ascii="Arial" w:hAnsi="Arial" w:cs="Arial"/>
+          <w:sz w:val="24"/>
+          <w:szCs w:val="24"/>
+          <w:u w:color="FF0000"/>
+        </w:rPr>
+        <w:t>Attributo</w:t>
+      </w:r>
+      <w:proofErr w:type="spellEnd"/>
+      <w:r>
+        <w:rPr>
+          <w:rFonts w:ascii="Arial" w:hAnsi="Arial" w:cs="Arial"/>
+          <w:sz w:val="24"/>
+          <w:szCs w:val="24"/>
+          <w:u w:color="FF0000"/>
+        </w:rPr>
+        <w:t xml:space="preserve"> </w:t>
+      </w:r>
+      <w:proofErr w:type="spellStart"/>
+      <w:r>
+        <w:rPr>
+          <w:rFonts w:ascii="Arial" w:hAnsi="Arial" w:cs="Arial"/>
+          <w:sz w:val="24"/>
+          <w:szCs w:val="24"/>
+          <w:u w:color="FF0000"/>
+        </w:rPr>
+        <w:t>align</w:t>
+      </w:r>
+      <w:proofErr w:type="spellEnd"/>
+      <w:r>
+        <w:rPr>
+          <w:rFonts w:ascii="Arial" w:hAnsi="Arial" w:cs="Arial"/>
+          <w:sz w:val="24"/>
+          <w:szCs w:val="24"/>
+          <w:u w:color="FF0000"/>
+        </w:rPr>
+        <w:t xml:space="preserve"> para centrar horizontalmente</w:t>
       </w:r>
     </w:p>
     <w:p>
@@ -1380,14 +2469,45 @@
           <w:u w:color="FF0000"/>
         </w:rPr>
       </w:pPr>
-      <w:r>
-        <w:rPr>
-          <w:rFonts w:ascii="Arial" w:hAnsi="Arial" w:cs="Arial"/>
-          <w:sz w:val="24"/>
-          <w:szCs w:val="24"/>
-          <w:u w:color="FF0000"/>
-        </w:rPr>
-        <w:t>Attibuto valiagn para centrar verticalmente</w:t>
+      <w:proofErr w:type="spellStart"/>
+      <w:r>
+        <w:rPr>
+          <w:rFonts w:ascii="Arial" w:hAnsi="Arial" w:cs="Arial"/>
+          <w:sz w:val="24"/>
+          <w:szCs w:val="24"/>
+          <w:u w:color="FF0000"/>
+        </w:rPr>
+        <w:t>Attibuto</w:t>
+      </w:r>
+      <w:proofErr w:type="spellEnd"/>
+      <w:r>
+        <w:rPr>
+          <w:rFonts w:ascii="Arial" w:hAnsi="Arial" w:cs="Arial"/>
+          <w:sz w:val="24"/>
+          <w:szCs w:val="24"/>
+          <w:u w:color="FF0000"/>
+        </w:rPr>
+        <w:t xml:space="preserve"> </w:t>
+      </w:r>
+      <w:proofErr w:type="spellStart"/>
+      <w:r>
+        <w:rPr>
+          <w:rFonts w:ascii="Arial" w:hAnsi="Arial" w:cs="Arial"/>
+          <w:sz w:val="24"/>
+          <w:szCs w:val="24"/>
+          <w:u w:color="FF0000"/>
+        </w:rPr>
+        <w:t>valiagn</w:t>
+      </w:r>
+      <w:proofErr w:type="spellEnd"/>
+      <w:r>
+        <w:rPr>
+          <w:rFonts w:ascii="Arial" w:hAnsi="Arial" w:cs="Arial"/>
+          <w:sz w:val="24"/>
+          <w:szCs w:val="24"/>
+          <w:u w:color="FF0000"/>
+        </w:rPr>
+        <w:t xml:space="preserve"> para centrar verticalmente</w:t>
       </w:r>
     </w:p>
     <w:p>
@@ -1468,7 +2588,47 @@
           <w:szCs w:val="24"/>
           <w:u w:color="FF0000"/>
         </w:rPr>
-        <w:t>Contiene elementos &lt;dt&gt;&lt;/dt&gt; para el titulo</w:t>
+        <w:t>Contiene elementos &lt;</w:t>
+      </w:r>
+      <w:proofErr w:type="spellStart"/>
+      <w:r>
+        <w:rPr>
+          <w:rFonts w:ascii="Arial" w:hAnsi="Arial" w:cs="Arial"/>
+          <w:sz w:val="24"/>
+          <w:szCs w:val="24"/>
+          <w:u w:color="FF0000"/>
+        </w:rPr>
+        <w:t>dt</w:t>
+      </w:r>
+      <w:proofErr w:type="spellEnd"/>
+      <w:r>
+        <w:rPr>
+          <w:rFonts w:ascii="Arial" w:hAnsi="Arial" w:cs="Arial"/>
+          <w:sz w:val="24"/>
+          <w:szCs w:val="24"/>
+          <w:u w:color="FF0000"/>
+        </w:rPr>
+        <w:t>&gt;&lt;/</w:t>
+      </w:r>
+      <w:proofErr w:type="spellStart"/>
+      <w:r>
+        <w:rPr>
+          <w:rFonts w:ascii="Arial" w:hAnsi="Arial" w:cs="Arial"/>
+          <w:sz w:val="24"/>
+          <w:szCs w:val="24"/>
+          <w:u w:color="FF0000"/>
+        </w:rPr>
+        <w:t>dt</w:t>
+      </w:r>
+      <w:proofErr w:type="spellEnd"/>
+      <w:r>
+        <w:rPr>
+          <w:rFonts w:ascii="Arial" w:hAnsi="Arial" w:cs="Arial"/>
+          <w:sz w:val="24"/>
+          <w:szCs w:val="24"/>
+          <w:u w:color="FF0000"/>
+        </w:rPr>
+        <w:t>&gt; para el titulo</w:t>
       </w:r>
     </w:p>
     <w:p>
@@ -1493,7 +2653,47 @@
           <w:szCs w:val="24"/>
           <w:u w:color="FF0000"/>
         </w:rPr>
-        <w:t>Contiene elementos &lt;dd&gt;&lt;dd&gt; para la descripción</w:t>
+        <w:t>Contiene elementos &lt;</w:t>
+      </w:r>
+      <w:proofErr w:type="spellStart"/>
+      <w:r>
+        <w:rPr>
+          <w:rFonts w:ascii="Arial" w:hAnsi="Arial" w:cs="Arial"/>
+          <w:sz w:val="24"/>
+          <w:szCs w:val="24"/>
+          <w:u w:color="FF0000"/>
+        </w:rPr>
+        <w:t>dd</w:t>
+      </w:r>
+      <w:proofErr w:type="spellEnd"/>
+      <w:r>
+        <w:rPr>
+          <w:rFonts w:ascii="Arial" w:hAnsi="Arial" w:cs="Arial"/>
+          <w:sz w:val="24"/>
+          <w:szCs w:val="24"/>
+          <w:u w:color="FF0000"/>
+        </w:rPr>
+        <w:t>&gt;&lt;</w:t>
+      </w:r>
+      <w:proofErr w:type="spellStart"/>
+      <w:r>
+        <w:rPr>
+          <w:rFonts w:ascii="Arial" w:hAnsi="Arial" w:cs="Arial"/>
+          <w:sz w:val="24"/>
+          <w:szCs w:val="24"/>
+          <w:u w:color="FF0000"/>
+        </w:rPr>
+        <w:t>dd</w:t>
+      </w:r>
+      <w:proofErr w:type="spellEnd"/>
+      <w:r>
+        <w:rPr>
+          <w:rFonts w:ascii="Arial" w:hAnsi="Arial" w:cs="Arial"/>
+          <w:sz w:val="24"/>
+          <w:szCs w:val="24"/>
+          <w:u w:color="FF0000"/>
+        </w:rPr>
+        <w:t>&gt; para la descripción</w:t>
       </w:r>
     </w:p>
     <w:p>
@@ -1518,7 +2718,47 @@
           <w:szCs w:val="24"/>
           <w:u w:color="FF0000"/>
         </w:rPr>
-        <w:t>Crear una lista ordenada: &lt;ol&gt;&lt;/ol&gt;</w:t>
+        <w:t>Crear una lista ordenada: &lt;</w:t>
+      </w:r>
+      <w:proofErr w:type="spellStart"/>
+      <w:r>
+        <w:rPr>
+          <w:rFonts w:ascii="Arial" w:hAnsi="Arial" w:cs="Arial"/>
+          <w:sz w:val="24"/>
+          <w:szCs w:val="24"/>
+          <w:u w:color="FF0000"/>
+        </w:rPr>
+        <w:t>ol</w:t>
+      </w:r>
+      <w:proofErr w:type="spellEnd"/>
+      <w:r>
+        <w:rPr>
+          <w:rFonts w:ascii="Arial" w:hAnsi="Arial" w:cs="Arial"/>
+          <w:sz w:val="24"/>
+          <w:szCs w:val="24"/>
+          <w:u w:color="FF0000"/>
+        </w:rPr>
+        <w:t>&gt;&lt;/</w:t>
+      </w:r>
+      <w:proofErr w:type="spellStart"/>
+      <w:r>
+        <w:rPr>
+          <w:rFonts w:ascii="Arial" w:hAnsi="Arial" w:cs="Arial"/>
+          <w:sz w:val="24"/>
+          <w:szCs w:val="24"/>
+          <w:u w:color="FF0000"/>
+        </w:rPr>
+        <w:t>ol</w:t>
+      </w:r>
+      <w:proofErr w:type="spellEnd"/>
+      <w:r>
+        <w:rPr>
+          <w:rFonts w:ascii="Arial" w:hAnsi="Arial" w:cs="Arial"/>
+          <w:sz w:val="24"/>
+          <w:szCs w:val="24"/>
+          <w:u w:color="FF0000"/>
+        </w:rPr>
+        <w:t>&gt;</w:t>
       </w:r>
     </w:p>
     <w:p>
@@ -1536,14 +2776,65 @@
           <w:u w:color="FF0000"/>
         </w:rPr>
       </w:pPr>
-      <w:r>
-        <w:rPr>
-          <w:rFonts w:ascii="Arial" w:hAnsi="Arial" w:cs="Arial"/>
-          <w:sz w:val="24"/>
-          <w:szCs w:val="24"/>
-          <w:u w:color="FF0000"/>
-        </w:rPr>
-        <w:t>Conteine elementos &lt;li&gt;&lt;/li&gt;</w:t>
+      <w:proofErr w:type="spellStart"/>
+      <w:r>
+        <w:rPr>
+          <w:rFonts w:ascii="Arial" w:hAnsi="Arial" w:cs="Arial"/>
+          <w:sz w:val="24"/>
+          <w:szCs w:val="24"/>
+          <w:u w:color="FF0000"/>
+        </w:rPr>
+        <w:t>Conteine</w:t>
+      </w:r>
+      <w:proofErr w:type="spellEnd"/>
+      <w:r>
+        <w:rPr>
+          <w:rFonts w:ascii="Arial" w:hAnsi="Arial" w:cs="Arial"/>
+          <w:sz w:val="24"/>
+          <w:szCs w:val="24"/>
+          <w:u w:color="FF0000"/>
+        </w:rPr>
+        <w:t xml:space="preserve"> elementos &lt;</w:t>
+      </w:r>
+      <w:proofErr w:type="spellStart"/>
+      <w:r>
+        <w:rPr>
+          <w:rFonts w:ascii="Arial" w:hAnsi="Arial" w:cs="Arial"/>
+          <w:sz w:val="24"/>
+          <w:szCs w:val="24"/>
+          <w:u w:color="FF0000"/>
+        </w:rPr>
+        <w:t>li</w:t>
+      </w:r>
+      <w:proofErr w:type="spellEnd"/>
+      <w:r>
+        <w:rPr>
+          <w:rFonts w:ascii="Arial" w:hAnsi="Arial" w:cs="Arial"/>
+          <w:sz w:val="24"/>
+          <w:szCs w:val="24"/>
+          <w:u w:color="FF0000"/>
+        </w:rPr>
+        <w:t>&gt;&lt;/</w:t>
+      </w:r>
+      <w:proofErr w:type="spellStart"/>
+      <w:r>
+        <w:rPr>
+          <w:rFonts w:ascii="Arial" w:hAnsi="Arial" w:cs="Arial"/>
+          <w:sz w:val="24"/>
+          <w:szCs w:val="24"/>
+          <w:u w:color="FF0000"/>
+        </w:rPr>
+        <w:t>li</w:t>
+      </w:r>
+      <w:proofErr w:type="spellEnd"/>
+      <w:r>
+        <w:rPr>
+          <w:rFonts w:ascii="Arial" w:hAnsi="Arial" w:cs="Arial"/>
+          <w:sz w:val="24"/>
+          <w:szCs w:val="24"/>
+          <w:u w:color="FF0000"/>
+        </w:rPr>
+        <w:t>&gt;</w:t>
       </w:r>
     </w:p>
     <w:p>
@@ -1568,7 +2859,27 @@
           <w:szCs w:val="24"/>
           <w:u w:color="FF0000"/>
         </w:rPr>
-        <w:t>Atributo type=”” (i, I, a, A, 1) para indicar el tipo</w:t>
+        <w:t xml:space="preserve">Atributo </w:t>
+      </w:r>
+      <w:proofErr w:type="spellStart"/>
+      <w:r>
+        <w:rPr>
+          <w:rFonts w:ascii="Arial" w:hAnsi="Arial" w:cs="Arial"/>
+          <w:sz w:val="24"/>
+          <w:szCs w:val="24"/>
+          <w:u w:color="FF0000"/>
+        </w:rPr>
+        <w:t>type</w:t>
+      </w:r>
+      <w:proofErr w:type="spellEnd"/>
+      <w:r>
+        <w:rPr>
+          <w:rFonts w:ascii="Arial" w:hAnsi="Arial" w:cs="Arial"/>
+          <w:sz w:val="24"/>
+          <w:szCs w:val="24"/>
+          <w:u w:color="FF0000"/>
+        </w:rPr>
+        <w:t>=”” (i, I, a, A, 1) para indicar el tipo</w:t>
       </w:r>
     </w:p>
     <w:p>
@@ -1593,7 +2904,27 @@
           <w:szCs w:val="24"/>
           <w:u w:color="FF0000"/>
         </w:rPr>
-        <w:t>Atributo start=”” para indicar el valor de inicio</w:t>
+        <w:t xml:space="preserve">Atributo </w:t>
+      </w:r>
+      <w:proofErr w:type="spellStart"/>
+      <w:r>
+        <w:rPr>
+          <w:rFonts w:ascii="Arial" w:hAnsi="Arial" w:cs="Arial"/>
+          <w:sz w:val="24"/>
+          <w:szCs w:val="24"/>
+          <w:u w:color="FF0000"/>
+        </w:rPr>
+        <w:t>start</w:t>
+      </w:r>
+      <w:proofErr w:type="spellEnd"/>
+      <w:r>
+        <w:rPr>
+          <w:rFonts w:ascii="Arial" w:hAnsi="Arial" w:cs="Arial"/>
+          <w:sz w:val="24"/>
+          <w:szCs w:val="24"/>
+          <w:u w:color="FF0000"/>
+        </w:rPr>
+        <w:t>=”” para indicar el valor de inicio</w:t>
       </w:r>
     </w:p>
     <w:p>
@@ -1618,7 +2949,47 @@
           <w:szCs w:val="24"/>
           <w:u w:color="FF0000"/>
         </w:rPr>
-        <w:t>Crear una lista desordenada: &lt;ul&gt;&lt;/ul&gt;</w:t>
+        <w:t>Crear una lista desordenada: &lt;</w:t>
+      </w:r>
+      <w:proofErr w:type="spellStart"/>
+      <w:r>
+        <w:rPr>
+          <w:rFonts w:ascii="Arial" w:hAnsi="Arial" w:cs="Arial"/>
+          <w:sz w:val="24"/>
+          <w:szCs w:val="24"/>
+          <w:u w:color="FF0000"/>
+        </w:rPr>
+        <w:t>ul</w:t>
+      </w:r>
+      <w:proofErr w:type="spellEnd"/>
+      <w:r>
+        <w:rPr>
+          <w:rFonts w:ascii="Arial" w:hAnsi="Arial" w:cs="Arial"/>
+          <w:sz w:val="24"/>
+          <w:szCs w:val="24"/>
+          <w:u w:color="FF0000"/>
+        </w:rPr>
+        <w:t>&gt;&lt;/</w:t>
+      </w:r>
+      <w:proofErr w:type="spellStart"/>
+      <w:r>
+        <w:rPr>
+          <w:rFonts w:ascii="Arial" w:hAnsi="Arial" w:cs="Arial"/>
+          <w:sz w:val="24"/>
+          <w:szCs w:val="24"/>
+          <w:u w:color="FF0000"/>
+        </w:rPr>
+        <w:t>ul</w:t>
+      </w:r>
+      <w:proofErr w:type="spellEnd"/>
+      <w:r>
+        <w:rPr>
+          <w:rFonts w:ascii="Arial" w:hAnsi="Arial" w:cs="Arial"/>
+          <w:sz w:val="24"/>
+          <w:szCs w:val="24"/>
+          <w:u w:color="FF0000"/>
+        </w:rPr>
+        <w:t>&gt;</w:t>
       </w:r>
     </w:p>
     <w:p>
@@ -1643,7 +3014,47 @@
           <w:szCs w:val="24"/>
           <w:u w:color="FF0000"/>
         </w:rPr>
-        <w:t>Contiene elementos &lt;li&gt;&lt;/li&gt;</w:t>
+        <w:t>Contiene elementos &lt;</w:t>
+      </w:r>
+      <w:proofErr w:type="spellStart"/>
+      <w:r>
+        <w:rPr>
+          <w:rFonts w:ascii="Arial" w:hAnsi="Arial" w:cs="Arial"/>
+          <w:sz w:val="24"/>
+          <w:szCs w:val="24"/>
+          <w:u w:color="FF0000"/>
+        </w:rPr>
+        <w:t>li</w:t>
+      </w:r>
+      <w:proofErr w:type="spellEnd"/>
+      <w:r>
+        <w:rPr>
+          <w:rFonts w:ascii="Arial" w:hAnsi="Arial" w:cs="Arial"/>
+          <w:sz w:val="24"/>
+          <w:szCs w:val="24"/>
+          <w:u w:color="FF0000"/>
+        </w:rPr>
+        <w:t>&gt;&lt;/</w:t>
+      </w:r>
+      <w:proofErr w:type="spellStart"/>
+      <w:r>
+        <w:rPr>
+          <w:rFonts w:ascii="Arial" w:hAnsi="Arial" w:cs="Arial"/>
+          <w:sz w:val="24"/>
+          <w:szCs w:val="24"/>
+          <w:u w:color="FF0000"/>
+        </w:rPr>
+        <w:t>li</w:t>
+      </w:r>
+      <w:proofErr w:type="spellEnd"/>
+      <w:r>
+        <w:rPr>
+          <w:rFonts w:ascii="Arial" w:hAnsi="Arial" w:cs="Arial"/>
+          <w:sz w:val="24"/>
+          <w:szCs w:val="24"/>
+          <w:u w:color="FF0000"/>
+        </w:rPr>
+        <w:t>&gt;</w:t>
       </w:r>
     </w:p>
     <w:p>
@@ -1668,7 +3079,67 @@
           <w:szCs w:val="24"/>
           <w:u w:color="FF0000"/>
         </w:rPr>
-        <w:t>Atributo type=”” (square, circle, disk) para indicar el tipo</w:t>
+        <w:t xml:space="preserve">Atributo </w:t>
+      </w:r>
+      <w:proofErr w:type="spellStart"/>
+      <w:r>
+        <w:rPr>
+          <w:rFonts w:ascii="Arial" w:hAnsi="Arial" w:cs="Arial"/>
+          <w:sz w:val="24"/>
+          <w:szCs w:val="24"/>
+          <w:u w:color="FF0000"/>
+        </w:rPr>
+        <w:t>type</w:t>
+      </w:r>
+      <w:proofErr w:type="spellEnd"/>
+      <w:r>
+        <w:rPr>
+          <w:rFonts w:ascii="Arial" w:hAnsi="Arial" w:cs="Arial"/>
+          <w:sz w:val="24"/>
+          <w:szCs w:val="24"/>
+          <w:u w:color="FF0000"/>
+        </w:rPr>
+        <w:t>=”” (</w:t>
+      </w:r>
+      <w:proofErr w:type="spellStart"/>
+      <w:r>
+        <w:rPr>
+          <w:rFonts w:ascii="Arial" w:hAnsi="Arial" w:cs="Arial"/>
+          <w:sz w:val="24"/>
+          <w:szCs w:val="24"/>
+          <w:u w:color="FF0000"/>
+        </w:rPr>
+        <w:t>square</w:t>
+      </w:r>
+      <w:proofErr w:type="spellEnd"/>
+      <w:r>
+        <w:rPr>
+          <w:rFonts w:ascii="Arial" w:hAnsi="Arial" w:cs="Arial"/>
+          <w:sz w:val="24"/>
+          <w:szCs w:val="24"/>
+          <w:u w:color="FF0000"/>
+        </w:rPr>
+        <w:t xml:space="preserve">, </w:t>
+      </w:r>
+      <w:proofErr w:type="spellStart"/>
+      <w:r>
+        <w:rPr>
+          <w:rFonts w:ascii="Arial" w:hAnsi="Arial" w:cs="Arial"/>
+          <w:sz w:val="24"/>
+          <w:szCs w:val="24"/>
+          <w:u w:color="FF0000"/>
+        </w:rPr>
+        <w:t>circle</w:t>
+      </w:r>
+      <w:proofErr w:type="spellEnd"/>
+      <w:r>
+        <w:rPr>
+          <w:rFonts w:ascii="Arial" w:hAnsi="Arial" w:cs="Arial"/>
+          <w:sz w:val="24"/>
+          <w:szCs w:val="24"/>
+          <w:u w:color="FF0000"/>
+        </w:rPr>
+        <w:t>, disk) para indicar el tipo</w:t>
       </w:r>
     </w:p>
     <w:p>
@@ -1724,7 +3195,27 @@
           <w:szCs w:val="24"/>
           <w:u w:color="FF0000"/>
         </w:rPr>
-        <w:t>Insertar una imagen &lt;img /&gt;</w:t>
+        <w:t>Insertar una imagen &lt;</w:t>
+      </w:r>
+      <w:proofErr w:type="spellStart"/>
+      <w:r>
+        <w:rPr>
+          <w:rFonts w:ascii="Arial" w:hAnsi="Arial" w:cs="Arial"/>
+          <w:sz w:val="24"/>
+          <w:szCs w:val="24"/>
+          <w:u w:color="FF0000"/>
+        </w:rPr>
+        <w:t>img</w:t>
+      </w:r>
+      <w:proofErr w:type="spellEnd"/>
+      <w:r>
+        <w:rPr>
+          <w:rFonts w:ascii="Arial" w:hAnsi="Arial" w:cs="Arial"/>
+          <w:sz w:val="24"/>
+          <w:szCs w:val="24"/>
+          <w:u w:color="FF0000"/>
+        </w:rPr>
+        <w:t xml:space="preserve"> /&gt;</w:t>
       </w:r>
     </w:p>
     <w:p>
@@ -1749,7 +3240,27 @@
           <w:szCs w:val="24"/>
           <w:u w:color="FF0000"/>
         </w:rPr>
-        <w:t>Atributo obligatorio src=”” con la ruta a la imagen</w:t>
+        <w:t xml:space="preserve">Atributo obligatorio </w:t>
+      </w:r>
+      <w:proofErr w:type="spellStart"/>
+      <w:r>
+        <w:rPr>
+          <w:rFonts w:ascii="Arial" w:hAnsi="Arial" w:cs="Arial"/>
+          <w:sz w:val="24"/>
+          <w:szCs w:val="24"/>
+          <w:u w:color="FF0000"/>
+        </w:rPr>
+        <w:t>src</w:t>
+      </w:r>
+      <w:proofErr w:type="spellEnd"/>
+      <w:r>
+        <w:rPr>
+          <w:rFonts w:ascii="Arial" w:hAnsi="Arial" w:cs="Arial"/>
+          <w:sz w:val="24"/>
+          <w:szCs w:val="24"/>
+          <w:u w:color="FF0000"/>
+        </w:rPr>
+        <w:t>=”” con la ruta a la imagen</w:t>
       </w:r>
     </w:p>
     <w:p>
@@ -1774,7 +3285,27 @@
           <w:szCs w:val="24"/>
           <w:u w:color="FF0000"/>
         </w:rPr>
-        <w:t>Atributo obligatorio alt=”” descripción de la imagen (SEO y accesibilidad)</w:t>
+        <w:t xml:space="preserve">Atributo obligatorio </w:t>
+      </w:r>
+      <w:proofErr w:type="spellStart"/>
+      <w:r>
+        <w:rPr>
+          <w:rFonts w:ascii="Arial" w:hAnsi="Arial" w:cs="Arial"/>
+          <w:sz w:val="24"/>
+          <w:szCs w:val="24"/>
+          <w:u w:color="FF0000"/>
+        </w:rPr>
+        <w:t>alt</w:t>
+      </w:r>
+      <w:proofErr w:type="spellEnd"/>
+      <w:r>
+        <w:rPr>
+          <w:rFonts w:ascii="Arial" w:hAnsi="Arial" w:cs="Arial"/>
+          <w:sz w:val="24"/>
+          <w:szCs w:val="24"/>
+          <w:u w:color="FF0000"/>
+        </w:rPr>
+        <w:t>=”” descripción de la imagen (SEO y accesibilidad)</w:t>
       </w:r>
     </w:p>
     <w:p>
@@ -1799,7 +3330,27 @@
           <w:szCs w:val="24"/>
           <w:u w:color="FF0000"/>
         </w:rPr>
-        <w:t>Atributo hspace=”” espacio en el eje horizontal</w:t>
+        <w:t xml:space="preserve">Atributo </w:t>
+      </w:r>
+      <w:proofErr w:type="spellStart"/>
+      <w:r>
+        <w:rPr>
+          <w:rFonts w:ascii="Arial" w:hAnsi="Arial" w:cs="Arial"/>
+          <w:sz w:val="24"/>
+          <w:szCs w:val="24"/>
+          <w:u w:color="FF0000"/>
+        </w:rPr>
+        <w:t>hspace</w:t>
+      </w:r>
+      <w:proofErr w:type="spellEnd"/>
+      <w:r>
+        <w:rPr>
+          <w:rFonts w:ascii="Arial" w:hAnsi="Arial" w:cs="Arial"/>
+          <w:sz w:val="24"/>
+          <w:szCs w:val="24"/>
+          <w:u w:color="FF0000"/>
+        </w:rPr>
+        <w:t>=”” espacio en el eje horizontal</w:t>
       </w:r>
     </w:p>
     <w:p>
@@ -1824,7 +3375,27 @@
           <w:szCs w:val="24"/>
           <w:u w:color="FF0000"/>
         </w:rPr>
-        <w:t>Atributo vspace=”” espacio en el eje vertical</w:t>
+        <w:t xml:space="preserve">Atributo </w:t>
+      </w:r>
+      <w:proofErr w:type="spellStart"/>
+      <w:r>
+        <w:rPr>
+          <w:rFonts w:ascii="Arial" w:hAnsi="Arial" w:cs="Arial"/>
+          <w:sz w:val="24"/>
+          <w:szCs w:val="24"/>
+          <w:u w:color="FF0000"/>
+        </w:rPr>
+        <w:t>vspace</w:t>
+      </w:r>
+      <w:proofErr w:type="spellEnd"/>
+      <w:r>
+        <w:rPr>
+          <w:rFonts w:ascii="Arial" w:hAnsi="Arial" w:cs="Arial"/>
+          <w:sz w:val="24"/>
+          <w:szCs w:val="24"/>
+          <w:u w:color="FF0000"/>
+        </w:rPr>
+        <w:t>=”” espacio en el eje vertical</w:t>
       </w:r>
     </w:p>
     <w:p>
@@ -1859,6 +3430,7 @@
           <w:u w:val="single" w:color="FF0000"/>
         </w:rPr>
       </w:pPr>
+      <w:proofErr w:type="spellStart"/>
       <w:r>
         <w:rPr>
           <w:rFonts w:ascii="Arial" w:hAnsi="Arial" w:cs="Arial"/>
@@ -1869,6 +3441,7 @@
         <w:lastRenderedPageBreak/>
         <w:t>Frames</w:t>
       </w:r>
+      <w:proofErr w:type="spellEnd"/>
     </w:p>
     <w:p>
       <w:pPr>
@@ -1892,7 +3465,47 @@
           <w:szCs w:val="24"/>
           <w:u w:color="FF0000"/>
         </w:rPr>
-        <w:t xml:space="preserve">Insertar contenido de otra pagina &lt;iframe&gt; </w:t>
+        <w:t xml:space="preserve">Insertar contenido de otra </w:t>
+      </w:r>
+      <w:proofErr w:type="spellStart"/>
+      <w:r>
+        <w:rPr>
+          <w:rFonts w:ascii="Arial" w:hAnsi="Arial" w:cs="Arial"/>
+          <w:sz w:val="24"/>
+          <w:szCs w:val="24"/>
+          <w:u w:color="FF0000"/>
+        </w:rPr>
+        <w:t>pagina</w:t>
+      </w:r>
+      <w:proofErr w:type="spellEnd"/>
+      <w:r>
+        <w:rPr>
+          <w:rFonts w:ascii="Arial" w:hAnsi="Arial" w:cs="Arial"/>
+          <w:sz w:val="24"/>
+          <w:szCs w:val="24"/>
+          <w:u w:color="FF0000"/>
+        </w:rPr>
+        <w:t xml:space="preserve"> &lt;</w:t>
+      </w:r>
+      <w:proofErr w:type="spellStart"/>
+      <w:r>
+        <w:rPr>
+          <w:rFonts w:ascii="Arial" w:hAnsi="Arial" w:cs="Arial"/>
+          <w:sz w:val="24"/>
+          <w:szCs w:val="24"/>
+          <w:u w:color="FF0000"/>
+        </w:rPr>
+        <w:t>iframe</w:t>
+      </w:r>
+      <w:proofErr w:type="spellEnd"/>
+      <w:r>
+        <w:rPr>
+          <w:rFonts w:ascii="Arial" w:hAnsi="Arial" w:cs="Arial"/>
+          <w:sz w:val="24"/>
+          <w:szCs w:val="24"/>
+          <w:u w:color="FF0000"/>
+        </w:rPr>
+        <w:t xml:space="preserve">&gt; </w:t>
       </w:r>
     </w:p>
     <w:p>
@@ -1917,7 +3530,47 @@
           <w:szCs w:val="24"/>
           <w:u w:color="FF0000"/>
         </w:rPr>
-        <w:t>Atributo obligatorio src=”” con la pagina a la que enlaza</w:t>
+        <w:t xml:space="preserve">Atributo obligatorio </w:t>
+      </w:r>
+      <w:proofErr w:type="spellStart"/>
+      <w:r>
+        <w:rPr>
+          <w:rFonts w:ascii="Arial" w:hAnsi="Arial" w:cs="Arial"/>
+          <w:sz w:val="24"/>
+          <w:szCs w:val="24"/>
+          <w:u w:color="FF0000"/>
+        </w:rPr>
+        <w:t>src</w:t>
+      </w:r>
+      <w:proofErr w:type="spellEnd"/>
+      <w:r>
+        <w:rPr>
+          <w:rFonts w:ascii="Arial" w:hAnsi="Arial" w:cs="Arial"/>
+          <w:sz w:val="24"/>
+          <w:szCs w:val="24"/>
+          <w:u w:color="FF0000"/>
+        </w:rPr>
+        <w:t xml:space="preserve">=”” con la </w:t>
+      </w:r>
+      <w:proofErr w:type="spellStart"/>
+      <w:r>
+        <w:rPr>
+          <w:rFonts w:ascii="Arial" w:hAnsi="Arial" w:cs="Arial"/>
+          <w:sz w:val="24"/>
+          <w:szCs w:val="24"/>
+          <w:u w:color="FF0000"/>
+        </w:rPr>
+        <w:t>pagina</w:t>
+      </w:r>
+      <w:proofErr w:type="spellEnd"/>
+      <w:r>
+        <w:rPr>
+          <w:rFonts w:ascii="Arial" w:hAnsi="Arial" w:cs="Arial"/>
+          <w:sz w:val="24"/>
+          <w:szCs w:val="24"/>
+          <w:u w:color="FF0000"/>
+        </w:rPr>
+        <w:t xml:space="preserve"> a la que enlaza</w:t>
       </w:r>
     </w:p>
     <w:p>
@@ -1942,7 +3595,87 @@
           <w:szCs w:val="24"/>
           <w:u w:color="FF0000"/>
         </w:rPr>
-        <w:t>Crear una pagina con frames &lt;frameset&gt;&lt;/frameset (LA PAGINA NO DEBE TENER NI HEAD NI BODY)</w:t>
+        <w:t xml:space="preserve">Crear una </w:t>
+      </w:r>
+      <w:proofErr w:type="spellStart"/>
+      <w:r>
+        <w:rPr>
+          <w:rFonts w:ascii="Arial" w:hAnsi="Arial" w:cs="Arial"/>
+          <w:sz w:val="24"/>
+          <w:szCs w:val="24"/>
+          <w:u w:color="FF0000"/>
+        </w:rPr>
+        <w:t>pagina</w:t>
+      </w:r>
+      <w:proofErr w:type="spellEnd"/>
+      <w:r>
+        <w:rPr>
+          <w:rFonts w:ascii="Arial" w:hAnsi="Arial" w:cs="Arial"/>
+          <w:sz w:val="24"/>
+          <w:szCs w:val="24"/>
+          <w:u w:color="FF0000"/>
+        </w:rPr>
+        <w:t xml:space="preserve"> con </w:t>
+      </w:r>
+      <w:proofErr w:type="spellStart"/>
+      <w:r>
+        <w:rPr>
+          <w:rFonts w:ascii="Arial" w:hAnsi="Arial" w:cs="Arial"/>
+          <w:sz w:val="24"/>
+          <w:szCs w:val="24"/>
+          <w:u w:color="FF0000"/>
+        </w:rPr>
+        <w:t>frames</w:t>
+      </w:r>
+      <w:proofErr w:type="spellEnd"/>
+      <w:r>
+        <w:rPr>
+          <w:rFonts w:ascii="Arial" w:hAnsi="Arial" w:cs="Arial"/>
+          <w:sz w:val="24"/>
+          <w:szCs w:val="24"/>
+          <w:u w:color="FF0000"/>
+        </w:rPr>
+        <w:t xml:space="preserve"> &lt;</w:t>
+      </w:r>
+      <w:proofErr w:type="spellStart"/>
+      <w:r>
+        <w:rPr>
+          <w:rFonts w:ascii="Arial" w:hAnsi="Arial" w:cs="Arial"/>
+          <w:sz w:val="24"/>
+          <w:szCs w:val="24"/>
+          <w:u w:color="FF0000"/>
+        </w:rPr>
+        <w:t>frameset</w:t>
+      </w:r>
+      <w:proofErr w:type="spellEnd"/>
+      <w:r>
+        <w:rPr>
+          <w:rFonts w:ascii="Arial" w:hAnsi="Arial" w:cs="Arial"/>
+          <w:sz w:val="24"/>
+          <w:szCs w:val="24"/>
+          <w:u w:color="FF0000"/>
+        </w:rPr>
+        <w:t>&gt;&lt;/</w:t>
+      </w:r>
+      <w:proofErr w:type="spellStart"/>
+      <w:r>
+        <w:rPr>
+          <w:rFonts w:ascii="Arial" w:hAnsi="Arial" w:cs="Arial"/>
+          <w:sz w:val="24"/>
+          <w:szCs w:val="24"/>
+          <w:u w:color="FF0000"/>
+        </w:rPr>
+        <w:t>frameset</w:t>
+      </w:r>
+      <w:proofErr w:type="spellEnd"/>
+      <w:r>
+        <w:rPr>
+          <w:rFonts w:ascii="Arial" w:hAnsi="Arial" w:cs="Arial"/>
+          <w:sz w:val="24"/>
+          <w:szCs w:val="24"/>
+          <w:u w:color="FF0000"/>
+        </w:rPr>
+        <w:t xml:space="preserve"> (LA PAGINA NO DEBE TENER NI HEAD NI BODY)</w:t>
       </w:r>
     </w:p>
     <w:p>
@@ -1960,14 +3693,45 @@
           <w:u w:color="FF0000"/>
         </w:rPr>
       </w:pPr>
-      <w:r>
-        <w:rPr>
-          <w:rFonts w:ascii="Arial" w:hAnsi="Arial" w:cs="Arial"/>
-          <w:sz w:val="24"/>
-          <w:szCs w:val="24"/>
-          <w:u w:color="FF0000"/>
-        </w:rPr>
-        <w:t>Attibuto obligatorio rows (si la haces en vertical, tiene que tener un ‘*’)</w:t>
+      <w:proofErr w:type="spellStart"/>
+      <w:r>
+        <w:rPr>
+          <w:rFonts w:ascii="Arial" w:hAnsi="Arial" w:cs="Arial"/>
+          <w:sz w:val="24"/>
+          <w:szCs w:val="24"/>
+          <w:u w:color="FF0000"/>
+        </w:rPr>
+        <w:t>Attibuto</w:t>
+      </w:r>
+      <w:proofErr w:type="spellEnd"/>
+      <w:r>
+        <w:rPr>
+          <w:rFonts w:ascii="Arial" w:hAnsi="Arial" w:cs="Arial"/>
+          <w:sz w:val="24"/>
+          <w:szCs w:val="24"/>
+          <w:u w:color="FF0000"/>
+        </w:rPr>
+        <w:t xml:space="preserve"> obligatorio </w:t>
+      </w:r>
+      <w:proofErr w:type="spellStart"/>
+      <w:r>
+        <w:rPr>
+          <w:rFonts w:ascii="Arial" w:hAnsi="Arial" w:cs="Arial"/>
+          <w:sz w:val="24"/>
+          <w:szCs w:val="24"/>
+          <w:u w:color="FF0000"/>
+        </w:rPr>
+        <w:t>rows</w:t>
+      </w:r>
+      <w:proofErr w:type="spellEnd"/>
+      <w:r>
+        <w:rPr>
+          <w:rFonts w:ascii="Arial" w:hAnsi="Arial" w:cs="Arial"/>
+          <w:sz w:val="24"/>
+          <w:szCs w:val="24"/>
+          <w:u w:color="FF0000"/>
+        </w:rPr>
+        <w:t xml:space="preserve"> (si la haces en vertical, tiene que tener un ‘*’)</w:t>
       </w:r>
     </w:p>
     <w:p>
@@ -1985,14 +3749,45 @@
           <w:u w:color="FF0000"/>
         </w:rPr>
       </w:pPr>
-      <w:r>
-        <w:rPr>
-          <w:rFonts w:ascii="Arial" w:hAnsi="Arial" w:cs="Arial"/>
-          <w:sz w:val="24"/>
-          <w:szCs w:val="24"/>
-          <w:u w:color="FF0000"/>
-        </w:rPr>
-        <w:t>Attibuto obligatorio cols (si la haces en horizontal, tiene que tener un ‘*’)</w:t>
+      <w:proofErr w:type="spellStart"/>
+      <w:r>
+        <w:rPr>
+          <w:rFonts w:ascii="Arial" w:hAnsi="Arial" w:cs="Arial"/>
+          <w:sz w:val="24"/>
+          <w:szCs w:val="24"/>
+          <w:u w:color="FF0000"/>
+        </w:rPr>
+        <w:t>Attibuto</w:t>
+      </w:r>
+      <w:proofErr w:type="spellEnd"/>
+      <w:r>
+        <w:rPr>
+          <w:rFonts w:ascii="Arial" w:hAnsi="Arial" w:cs="Arial"/>
+          <w:sz w:val="24"/>
+          <w:szCs w:val="24"/>
+          <w:u w:color="FF0000"/>
+        </w:rPr>
+        <w:t xml:space="preserve"> obligatorio </w:t>
+      </w:r>
+      <w:proofErr w:type="spellStart"/>
+      <w:r>
+        <w:rPr>
+          <w:rFonts w:ascii="Arial" w:hAnsi="Arial" w:cs="Arial"/>
+          <w:sz w:val="24"/>
+          <w:szCs w:val="24"/>
+          <w:u w:color="FF0000"/>
+        </w:rPr>
+        <w:t>cols</w:t>
+      </w:r>
+      <w:proofErr w:type="spellEnd"/>
+      <w:r>
+        <w:rPr>
+          <w:rFonts w:ascii="Arial" w:hAnsi="Arial" w:cs="Arial"/>
+          <w:sz w:val="24"/>
+          <w:szCs w:val="24"/>
+          <w:u w:color="FF0000"/>
+        </w:rPr>
+        <w:t xml:space="preserve"> (si la haces en horizontal, tiene que tener un ‘*’)</w:t>
       </w:r>
     </w:p>
     <w:p>
@@ -2017,7 +3812,47 @@
           <w:szCs w:val="24"/>
           <w:u w:color="FF0000"/>
         </w:rPr>
-        <w:t>Atributo frameborder=”” (para el borde entre frames)</w:t>
+        <w:t xml:space="preserve">Atributo </w:t>
+      </w:r>
+      <w:proofErr w:type="spellStart"/>
+      <w:r>
+        <w:rPr>
+          <w:rFonts w:ascii="Arial" w:hAnsi="Arial" w:cs="Arial"/>
+          <w:sz w:val="24"/>
+          <w:szCs w:val="24"/>
+          <w:u w:color="FF0000"/>
+        </w:rPr>
+        <w:t>frameborder</w:t>
+      </w:r>
+      <w:proofErr w:type="spellEnd"/>
+      <w:r>
+        <w:rPr>
+          <w:rFonts w:ascii="Arial" w:hAnsi="Arial" w:cs="Arial"/>
+          <w:sz w:val="24"/>
+          <w:szCs w:val="24"/>
+          <w:u w:color="FF0000"/>
+        </w:rPr>
+        <w:t xml:space="preserve">=”” (para el borde entre </w:t>
+      </w:r>
+      <w:proofErr w:type="spellStart"/>
+      <w:r>
+        <w:rPr>
+          <w:rFonts w:ascii="Arial" w:hAnsi="Arial" w:cs="Arial"/>
+          <w:sz w:val="24"/>
+          <w:szCs w:val="24"/>
+          <w:u w:color="FF0000"/>
+        </w:rPr>
+        <w:t>frames</w:t>
+      </w:r>
+      <w:proofErr w:type="spellEnd"/>
+      <w:r>
+        <w:rPr>
+          <w:rFonts w:ascii="Arial" w:hAnsi="Arial" w:cs="Arial"/>
+          <w:sz w:val="24"/>
+          <w:szCs w:val="24"/>
+          <w:u w:color="FF0000"/>
+        </w:rPr>
+        <w:t>)</w:t>
       </w:r>
     </w:p>
     <w:p>
@@ -2042,7 +3877,67 @@
           <w:szCs w:val="24"/>
           <w:u w:color="FF0000"/>
         </w:rPr>
-        <w:t>Etiqueta para crear frames dentro del framset: &lt;frame&gt;</w:t>
+        <w:t xml:space="preserve">Etiqueta para crear </w:t>
+      </w:r>
+      <w:proofErr w:type="spellStart"/>
+      <w:r>
+        <w:rPr>
+          <w:rFonts w:ascii="Arial" w:hAnsi="Arial" w:cs="Arial"/>
+          <w:sz w:val="24"/>
+          <w:szCs w:val="24"/>
+          <w:u w:color="FF0000"/>
+        </w:rPr>
+        <w:t>frames</w:t>
+      </w:r>
+      <w:proofErr w:type="spellEnd"/>
+      <w:r>
+        <w:rPr>
+          <w:rFonts w:ascii="Arial" w:hAnsi="Arial" w:cs="Arial"/>
+          <w:sz w:val="24"/>
+          <w:szCs w:val="24"/>
+          <w:u w:color="FF0000"/>
+        </w:rPr>
+        <w:t xml:space="preserve"> dentro del </w:t>
+      </w:r>
+      <w:proofErr w:type="spellStart"/>
+      <w:r>
+        <w:rPr>
+          <w:rFonts w:ascii="Arial" w:hAnsi="Arial" w:cs="Arial"/>
+          <w:sz w:val="24"/>
+          <w:szCs w:val="24"/>
+          <w:u w:color="FF0000"/>
+        </w:rPr>
+        <w:t>framset</w:t>
+      </w:r>
+      <w:proofErr w:type="spellEnd"/>
+      <w:r>
+        <w:rPr>
+          <w:rFonts w:ascii="Arial" w:hAnsi="Arial" w:cs="Arial"/>
+          <w:sz w:val="24"/>
+          <w:szCs w:val="24"/>
+          <w:u w:color="FF0000"/>
+        </w:rPr>
+        <w:t>: &lt;</w:t>
+      </w:r>
+      <w:proofErr w:type="spellStart"/>
+      <w:r>
+        <w:rPr>
+          <w:rFonts w:ascii="Arial" w:hAnsi="Arial" w:cs="Arial"/>
+          <w:sz w:val="24"/>
+          <w:szCs w:val="24"/>
+          <w:u w:color="FF0000"/>
+        </w:rPr>
+        <w:t>frame</w:t>
+      </w:r>
+      <w:proofErr w:type="spellEnd"/>
+      <w:r>
+        <w:rPr>
+          <w:rFonts w:ascii="Arial" w:hAnsi="Arial" w:cs="Arial"/>
+          <w:sz w:val="24"/>
+          <w:szCs w:val="24"/>
+          <w:u w:color="FF0000"/>
+        </w:rPr>
+        <w:t>&gt;</w:t>
       </w:r>
     </w:p>
     <w:p>
@@ -2067,7 +3962,27 @@
           <w:szCs w:val="24"/>
           <w:u w:color="FF0000"/>
         </w:rPr>
-        <w:t>Atributo obligatorio: src=”” ruta al archivo que se mostrara</w:t>
+        <w:t xml:space="preserve">Atributo obligatorio: </w:t>
+      </w:r>
+      <w:proofErr w:type="spellStart"/>
+      <w:r>
+        <w:rPr>
+          <w:rFonts w:ascii="Arial" w:hAnsi="Arial" w:cs="Arial"/>
+          <w:sz w:val="24"/>
+          <w:szCs w:val="24"/>
+          <w:u w:color="FF0000"/>
+        </w:rPr>
+        <w:t>src</w:t>
+      </w:r>
+      <w:proofErr w:type="spellEnd"/>
+      <w:r>
+        <w:rPr>
+          <w:rFonts w:ascii="Arial" w:hAnsi="Arial" w:cs="Arial"/>
+          <w:sz w:val="24"/>
+          <w:szCs w:val="24"/>
+          <w:u w:color="FF0000"/>
+        </w:rPr>
+        <w:t>=”” ruta al archivo que se mostrara</w:t>
       </w:r>
     </w:p>
     <w:p>
@@ -2094,14 +4009,25 @@
         </w:rPr>
         <w:t xml:space="preserve">Atributo obligatorio: </w:t>
       </w:r>
-      <w:r>
-        <w:rPr>
-          <w:rFonts w:ascii="Arial" w:hAnsi="Arial" w:cs="Arial"/>
-          <w:sz w:val="24"/>
-          <w:szCs w:val="24"/>
-          <w:u w:color="FF0000"/>
-        </w:rPr>
-        <w:t>name”” para indicar a los enlaces donde deben abrirse</w:t>
+      <w:proofErr w:type="spellStart"/>
+      <w:r>
+        <w:rPr>
+          <w:rFonts w:ascii="Arial" w:hAnsi="Arial" w:cs="Arial"/>
+          <w:sz w:val="24"/>
+          <w:szCs w:val="24"/>
+          <w:u w:color="FF0000"/>
+        </w:rPr>
+        <w:t>name</w:t>
+      </w:r>
+      <w:proofErr w:type="spellEnd"/>
+      <w:r>
+        <w:rPr>
+          <w:rFonts w:ascii="Arial" w:hAnsi="Arial" w:cs="Arial"/>
+          <w:sz w:val="24"/>
+          <w:szCs w:val="24"/>
+          <w:u w:color="FF0000"/>
+        </w:rPr>
+        <w:t>”” para indicar a los enlaces donde deben abrirse</w:t>
       </w:r>
     </w:p>
     <w:p>
@@ -2126,8 +4052,79 @@
           <w:szCs w:val="24"/>
           <w:u w:color="FF0000"/>
         </w:rPr>
-        <w:t>Cuando se quiera abrir un enlace en una parte determianda de la pagina con frame se debe especificar el atributo target=”” en los enlaces, con el nombre previamente puesto en el frame</w:t>
-      </w:r>
+        <w:t xml:space="preserve">Cuando se quiera abrir un enlace en una parte </w:t>
+      </w:r>
+      <w:proofErr w:type="spellStart"/>
+      <w:r>
+        <w:rPr>
+          <w:rFonts w:ascii="Arial" w:hAnsi="Arial" w:cs="Arial"/>
+          <w:sz w:val="24"/>
+          <w:szCs w:val="24"/>
+          <w:u w:color="FF0000"/>
+        </w:rPr>
+        <w:t>determianda</w:t>
+      </w:r>
+      <w:proofErr w:type="spellEnd"/>
+      <w:r>
+        <w:rPr>
+          <w:rFonts w:ascii="Arial" w:hAnsi="Arial" w:cs="Arial"/>
+          <w:sz w:val="24"/>
+          <w:szCs w:val="24"/>
+          <w:u w:color="FF0000"/>
+        </w:rPr>
+        <w:t xml:space="preserve"> de la </w:t>
+      </w:r>
+      <w:proofErr w:type="spellStart"/>
+      <w:r>
+        <w:rPr>
+          <w:rFonts w:ascii="Arial" w:hAnsi="Arial" w:cs="Arial"/>
+          <w:sz w:val="24"/>
+          <w:szCs w:val="24"/>
+          <w:u w:color="FF0000"/>
+        </w:rPr>
+        <w:t>pagina</w:t>
+      </w:r>
+      <w:proofErr w:type="spellEnd"/>
+      <w:r>
+        <w:rPr>
+          <w:rFonts w:ascii="Arial" w:hAnsi="Arial" w:cs="Arial"/>
+          <w:sz w:val="24"/>
+          <w:szCs w:val="24"/>
+          <w:u w:color="FF0000"/>
+        </w:rPr>
+        <w:t xml:space="preserve"> con </w:t>
+      </w:r>
+      <w:proofErr w:type="spellStart"/>
+      <w:r>
+        <w:rPr>
+          <w:rFonts w:ascii="Arial" w:hAnsi="Arial" w:cs="Arial"/>
+          <w:sz w:val="24"/>
+          <w:szCs w:val="24"/>
+          <w:u w:color="FF0000"/>
+        </w:rPr>
+        <w:t>frame</w:t>
+      </w:r>
+      <w:proofErr w:type="spellEnd"/>
+      <w:r>
+        <w:rPr>
+          <w:rFonts w:ascii="Arial" w:hAnsi="Arial" w:cs="Arial"/>
+          <w:sz w:val="24"/>
+          <w:szCs w:val="24"/>
+          <w:u w:color="FF0000"/>
+        </w:rPr>
+        <w:t xml:space="preserve"> se debe especificar el atributo target=”” en los enlaces, con el nombre previamente puesto en el </w:t>
+      </w:r>
+      <w:proofErr w:type="spellStart"/>
+      <w:r>
+        <w:rPr>
+          <w:rFonts w:ascii="Arial" w:hAnsi="Arial" w:cs="Arial"/>
+          <w:sz w:val="24"/>
+          <w:szCs w:val="24"/>
+          <w:u w:color="FF0000"/>
+        </w:rPr>
+        <w:t>frame</w:t>
+      </w:r>
+      <w:proofErr w:type="spellEnd"/>
     </w:p>
     <w:p>
       <w:pPr>
@@ -2169,7 +4166,43 @@
           <w:sz w:val="24"/>
           <w:szCs w:val="24"/>
         </w:rPr>
-        <w:t>Crear un formulario: &lt;form&gt;&lt;/form&gt;</w:t>
+        <w:t>Crear un formulario: &lt;</w:t>
+      </w:r>
+      <w:proofErr w:type="spellStart"/>
+      <w:r>
+        <w:rPr>
+          <w:rFonts w:ascii="Arial" w:hAnsi="Arial" w:cs="Arial"/>
+          <w:sz w:val="24"/>
+          <w:szCs w:val="24"/>
+        </w:rPr>
+        <w:t>form</w:t>
+      </w:r>
+      <w:proofErr w:type="spellEnd"/>
+      <w:r>
+        <w:rPr>
+          <w:rFonts w:ascii="Arial" w:hAnsi="Arial" w:cs="Arial"/>
+          <w:sz w:val="24"/>
+          <w:szCs w:val="24"/>
+        </w:rPr>
+        <w:t>&gt;&lt;/</w:t>
+      </w:r>
+      <w:proofErr w:type="spellStart"/>
+      <w:r>
+        <w:rPr>
+          <w:rFonts w:ascii="Arial" w:hAnsi="Arial" w:cs="Arial"/>
+          <w:sz w:val="24"/>
+          <w:szCs w:val="24"/>
+        </w:rPr>
+        <w:t>form</w:t>
+      </w:r>
+      <w:proofErr w:type="spellEnd"/>
+      <w:r>
+        <w:rPr>
+          <w:rFonts w:ascii="Arial" w:hAnsi="Arial" w:cs="Arial"/>
+          <w:sz w:val="24"/>
+          <w:szCs w:val="24"/>
+        </w:rPr>
+        <w:t>&gt;</w:t>
       </w:r>
     </w:p>
     <w:p>
@@ -2186,13 +4219,59 @@
           <w:szCs w:val="24"/>
         </w:rPr>
       </w:pPr>
-      <w:r>
-        <w:rPr>
-          <w:rFonts w:ascii="Arial" w:hAnsi="Arial" w:cs="Arial"/>
-          <w:sz w:val="24"/>
-          <w:szCs w:val="24"/>
-        </w:rPr>
-        <w:t>Attributo obligatorio: action=”” (ruta relativa al archivo .php que lo maneja)</w:t>
+      <w:proofErr w:type="spellStart"/>
+      <w:r>
+        <w:rPr>
+          <w:rFonts w:ascii="Arial" w:hAnsi="Arial" w:cs="Arial"/>
+          <w:sz w:val="24"/>
+          <w:szCs w:val="24"/>
+        </w:rPr>
+        <w:t>Attributo</w:t>
+      </w:r>
+      <w:proofErr w:type="spellEnd"/>
+      <w:r>
+        <w:rPr>
+          <w:rFonts w:ascii="Arial" w:hAnsi="Arial" w:cs="Arial"/>
+          <w:sz w:val="24"/>
+          <w:szCs w:val="24"/>
+        </w:rPr>
+        <w:t xml:space="preserve"> obligatorio: </w:t>
+      </w:r>
+      <w:proofErr w:type="spellStart"/>
+      <w:r>
+        <w:rPr>
+          <w:rFonts w:ascii="Arial" w:hAnsi="Arial" w:cs="Arial"/>
+          <w:sz w:val="24"/>
+          <w:szCs w:val="24"/>
+        </w:rPr>
+        <w:t>action</w:t>
+      </w:r>
+      <w:proofErr w:type="spellEnd"/>
+      <w:r>
+        <w:rPr>
+          <w:rFonts w:ascii="Arial" w:hAnsi="Arial" w:cs="Arial"/>
+          <w:sz w:val="24"/>
+          <w:szCs w:val="24"/>
+        </w:rPr>
+        <w:t>=”” (ruta relativa al archivo .</w:t>
+      </w:r>
+      <w:proofErr w:type="spellStart"/>
+      <w:r>
+        <w:rPr>
+          <w:rFonts w:ascii="Arial" w:hAnsi="Arial" w:cs="Arial"/>
+          <w:sz w:val="24"/>
+          <w:szCs w:val="24"/>
+        </w:rPr>
+        <w:t>php</w:t>
+      </w:r>
+      <w:proofErr w:type="spellEnd"/>
+      <w:r>
+        <w:rPr>
+          <w:rFonts w:ascii="Arial" w:hAnsi="Arial" w:cs="Arial"/>
+          <w:sz w:val="24"/>
+          <w:szCs w:val="24"/>
+        </w:rPr>
+        <w:t xml:space="preserve"> que lo maneja)</w:t>
       </w:r>
     </w:p>
     <w:p>
@@ -2209,13 +4288,59 @@
           <w:szCs w:val="24"/>
         </w:rPr>
       </w:pPr>
-      <w:r>
-        <w:rPr>
-          <w:rFonts w:ascii="Arial" w:hAnsi="Arial" w:cs="Arial"/>
-          <w:sz w:val="24"/>
-          <w:szCs w:val="24"/>
-        </w:rPr>
-        <w:t>Attributo obligatorio: method=”” (GET o POST con el GET se ve en la URL la info)</w:t>
+      <w:proofErr w:type="spellStart"/>
+      <w:r>
+        <w:rPr>
+          <w:rFonts w:ascii="Arial" w:hAnsi="Arial" w:cs="Arial"/>
+          <w:sz w:val="24"/>
+          <w:szCs w:val="24"/>
+        </w:rPr>
+        <w:t>Attributo</w:t>
+      </w:r>
+      <w:proofErr w:type="spellEnd"/>
+      <w:r>
+        <w:rPr>
+          <w:rFonts w:ascii="Arial" w:hAnsi="Arial" w:cs="Arial"/>
+          <w:sz w:val="24"/>
+          <w:szCs w:val="24"/>
+        </w:rPr>
+        <w:t xml:space="preserve"> obligatorio: </w:t>
+      </w:r>
+      <w:proofErr w:type="spellStart"/>
+      <w:r>
+        <w:rPr>
+          <w:rFonts w:ascii="Arial" w:hAnsi="Arial" w:cs="Arial"/>
+          <w:sz w:val="24"/>
+          <w:szCs w:val="24"/>
+        </w:rPr>
+        <w:t>method</w:t>
+      </w:r>
+      <w:proofErr w:type="spellEnd"/>
+      <w:r>
+        <w:rPr>
+          <w:rFonts w:ascii="Arial" w:hAnsi="Arial" w:cs="Arial"/>
+          <w:sz w:val="24"/>
+          <w:szCs w:val="24"/>
+        </w:rPr>
+        <w:t xml:space="preserve">=”” (GET o POST con el GET se ve en la URL la </w:t>
+      </w:r>
+      <w:proofErr w:type="spellStart"/>
+      <w:r>
+        <w:rPr>
+          <w:rFonts w:ascii="Arial" w:hAnsi="Arial" w:cs="Arial"/>
+          <w:sz w:val="24"/>
+          <w:szCs w:val="24"/>
+        </w:rPr>
+        <w:t>info</w:t>
+      </w:r>
+      <w:proofErr w:type="spellEnd"/>
+      <w:r>
+        <w:rPr>
+          <w:rFonts w:ascii="Arial" w:hAnsi="Arial" w:cs="Arial"/>
+          <w:sz w:val="24"/>
+          <w:szCs w:val="24"/>
+        </w:rPr>
+        <w:t>)</w:t>
       </w:r>
     </w:p>
     <w:p>
@@ -2255,13 +4380,59 @@
           <w:szCs w:val="24"/>
         </w:rPr>
       </w:pPr>
-      <w:r>
-        <w:rPr>
-          <w:rFonts w:ascii="Arial" w:hAnsi="Arial" w:cs="Arial"/>
-          <w:sz w:val="24"/>
-          <w:szCs w:val="24"/>
-        </w:rPr>
-        <w:t>Attributo obligatorio: name=”” (para que el php las pueda controlar)</w:t>
+      <w:proofErr w:type="spellStart"/>
+      <w:r>
+        <w:rPr>
+          <w:rFonts w:ascii="Arial" w:hAnsi="Arial" w:cs="Arial"/>
+          <w:sz w:val="24"/>
+          <w:szCs w:val="24"/>
+        </w:rPr>
+        <w:t>Attributo</w:t>
+      </w:r>
+      <w:proofErr w:type="spellEnd"/>
+      <w:r>
+        <w:rPr>
+          <w:rFonts w:ascii="Arial" w:hAnsi="Arial" w:cs="Arial"/>
+          <w:sz w:val="24"/>
+          <w:szCs w:val="24"/>
+        </w:rPr>
+        <w:t xml:space="preserve"> obligatorio: </w:t>
+      </w:r>
+      <w:proofErr w:type="spellStart"/>
+      <w:r>
+        <w:rPr>
+          <w:rFonts w:ascii="Arial" w:hAnsi="Arial" w:cs="Arial"/>
+          <w:sz w:val="24"/>
+          <w:szCs w:val="24"/>
+        </w:rPr>
+        <w:t>name</w:t>
+      </w:r>
+      <w:proofErr w:type="spellEnd"/>
+      <w:r>
+        <w:rPr>
+          <w:rFonts w:ascii="Arial" w:hAnsi="Arial" w:cs="Arial"/>
+          <w:sz w:val="24"/>
+          <w:szCs w:val="24"/>
+        </w:rPr>
+        <w:t xml:space="preserve">=”” (para que el </w:t>
+      </w:r>
+      <w:proofErr w:type="spellStart"/>
+      <w:r>
+        <w:rPr>
+          <w:rFonts w:ascii="Arial" w:hAnsi="Arial" w:cs="Arial"/>
+          <w:sz w:val="24"/>
+          <w:szCs w:val="24"/>
+        </w:rPr>
+        <w:t>php</w:t>
+      </w:r>
+      <w:proofErr w:type="spellEnd"/>
+      <w:r>
+        <w:rPr>
+          <w:rFonts w:ascii="Arial" w:hAnsi="Arial" w:cs="Arial"/>
+          <w:sz w:val="24"/>
+          <w:szCs w:val="24"/>
+        </w:rPr>
+        <w:t xml:space="preserve"> las pueda controlar)</w:t>
       </w:r>
     </w:p>
     <w:p>
@@ -2278,13 +4449,41 @@
           <w:szCs w:val="24"/>
         </w:rPr>
       </w:pPr>
-      <w:r>
-        <w:rPr>
-          <w:rFonts w:ascii="Arial" w:hAnsi="Arial" w:cs="Arial"/>
-          <w:sz w:val="24"/>
-          <w:szCs w:val="24"/>
-        </w:rPr>
-        <w:t>type=”text” (texto)</w:t>
+      <w:proofErr w:type="spellStart"/>
+      <w:r>
+        <w:rPr>
+          <w:rFonts w:ascii="Arial" w:hAnsi="Arial" w:cs="Arial"/>
+          <w:sz w:val="24"/>
+          <w:szCs w:val="24"/>
+        </w:rPr>
+        <w:t>type</w:t>
+      </w:r>
+      <w:proofErr w:type="spellEnd"/>
+      <w:r>
+        <w:rPr>
+          <w:rFonts w:ascii="Arial" w:hAnsi="Arial" w:cs="Arial"/>
+          <w:sz w:val="24"/>
+          <w:szCs w:val="24"/>
+        </w:rPr>
+        <w:t>=”</w:t>
+      </w:r>
+      <w:proofErr w:type="spellStart"/>
+      <w:r>
+        <w:rPr>
+          <w:rFonts w:ascii="Arial" w:hAnsi="Arial" w:cs="Arial"/>
+          <w:sz w:val="24"/>
+          <w:szCs w:val="24"/>
+        </w:rPr>
+        <w:t>text</w:t>
+      </w:r>
+      <w:proofErr w:type="spellEnd"/>
+      <w:r>
+        <w:rPr>
+          <w:rFonts w:ascii="Arial" w:hAnsi="Arial" w:cs="Arial"/>
+          <w:sz w:val="24"/>
+          <w:szCs w:val="24"/>
+        </w:rPr>
+        <w:t>” (texto)</w:t>
       </w:r>
     </w:p>
     <w:p>
@@ -2301,13 +4500,41 @@
           <w:szCs w:val="24"/>
         </w:rPr>
       </w:pPr>
-      <w:r>
-        <w:rPr>
-          <w:rFonts w:ascii="Arial" w:hAnsi="Arial" w:cs="Arial"/>
-          <w:sz w:val="24"/>
-          <w:szCs w:val="24"/>
-        </w:rPr>
-        <w:t>type=”password” (contraseñas)</w:t>
+      <w:proofErr w:type="spellStart"/>
+      <w:r>
+        <w:rPr>
+          <w:rFonts w:ascii="Arial" w:hAnsi="Arial" w:cs="Arial"/>
+          <w:sz w:val="24"/>
+          <w:szCs w:val="24"/>
+        </w:rPr>
+        <w:t>type</w:t>
+      </w:r>
+      <w:proofErr w:type="spellEnd"/>
+      <w:r>
+        <w:rPr>
+          <w:rFonts w:ascii="Arial" w:hAnsi="Arial" w:cs="Arial"/>
+          <w:sz w:val="24"/>
+          <w:szCs w:val="24"/>
+        </w:rPr>
+        <w:t>=”</w:t>
+      </w:r>
+      <w:proofErr w:type="spellStart"/>
+      <w:r>
+        <w:rPr>
+          <w:rFonts w:ascii="Arial" w:hAnsi="Arial" w:cs="Arial"/>
+          <w:sz w:val="24"/>
+          <w:szCs w:val="24"/>
+        </w:rPr>
+        <w:t>password</w:t>
+      </w:r>
+      <w:proofErr w:type="spellEnd"/>
+      <w:r>
+        <w:rPr>
+          <w:rFonts w:ascii="Arial" w:hAnsi="Arial" w:cs="Arial"/>
+          <w:sz w:val="24"/>
+          <w:szCs w:val="24"/>
+        </w:rPr>
+        <w:t>” (contraseñas)</w:t>
       </w:r>
     </w:p>
     <w:p>
@@ -2324,13 +4551,41 @@
           <w:szCs w:val="24"/>
         </w:rPr>
       </w:pPr>
-      <w:r>
-        <w:rPr>
-          <w:rFonts w:ascii="Arial" w:hAnsi="Arial" w:cs="Arial"/>
-          <w:sz w:val="24"/>
-          <w:szCs w:val="24"/>
-        </w:rPr>
-        <w:t>type=”hidden” (escondido)</w:t>
+      <w:proofErr w:type="spellStart"/>
+      <w:r>
+        <w:rPr>
+          <w:rFonts w:ascii="Arial" w:hAnsi="Arial" w:cs="Arial"/>
+          <w:sz w:val="24"/>
+          <w:szCs w:val="24"/>
+        </w:rPr>
+        <w:t>type</w:t>
+      </w:r>
+      <w:proofErr w:type="spellEnd"/>
+      <w:r>
+        <w:rPr>
+          <w:rFonts w:ascii="Arial" w:hAnsi="Arial" w:cs="Arial"/>
+          <w:sz w:val="24"/>
+          <w:szCs w:val="24"/>
+        </w:rPr>
+        <w:t>=”</w:t>
+      </w:r>
+      <w:proofErr w:type="spellStart"/>
+      <w:r>
+        <w:rPr>
+          <w:rFonts w:ascii="Arial" w:hAnsi="Arial" w:cs="Arial"/>
+          <w:sz w:val="24"/>
+          <w:szCs w:val="24"/>
+        </w:rPr>
+        <w:t>hidden</w:t>
+      </w:r>
+      <w:proofErr w:type="spellEnd"/>
+      <w:r>
+        <w:rPr>
+          <w:rFonts w:ascii="Arial" w:hAnsi="Arial" w:cs="Arial"/>
+          <w:sz w:val="24"/>
+          <w:szCs w:val="24"/>
+        </w:rPr>
+        <w:t>” (escondido)</w:t>
       </w:r>
     </w:p>
     <w:p>
@@ -2347,13 +4602,23 @@
           <w:szCs w:val="24"/>
         </w:rPr>
       </w:pPr>
-      <w:r>
-        <w:rPr>
-          <w:rFonts w:ascii="Arial" w:hAnsi="Arial" w:cs="Arial"/>
-          <w:sz w:val="24"/>
-          <w:szCs w:val="24"/>
-        </w:rPr>
-        <w:t>type=”email” (email)</w:t>
+      <w:proofErr w:type="spellStart"/>
+      <w:r>
+        <w:rPr>
+          <w:rFonts w:ascii="Arial" w:hAnsi="Arial" w:cs="Arial"/>
+          <w:sz w:val="24"/>
+          <w:szCs w:val="24"/>
+        </w:rPr>
+        <w:t>type</w:t>
+      </w:r>
+      <w:proofErr w:type="spellEnd"/>
+      <w:r>
+        <w:rPr>
+          <w:rFonts w:ascii="Arial" w:hAnsi="Arial" w:cs="Arial"/>
+          <w:sz w:val="24"/>
+          <w:szCs w:val="24"/>
+        </w:rPr>
+        <w:t>=”email” (email)</w:t>
       </w:r>
     </w:p>
     <w:p>
@@ -2370,13 +4635,41 @@
           <w:szCs w:val="24"/>
         </w:rPr>
       </w:pPr>
-      <w:r>
-        <w:rPr>
-          <w:rFonts w:ascii="Arial" w:hAnsi="Arial" w:cs="Arial"/>
-          <w:sz w:val="24"/>
-          <w:szCs w:val="24"/>
-        </w:rPr>
-        <w:t>type=”tel” (números de teléfono)</w:t>
+      <w:proofErr w:type="spellStart"/>
+      <w:r>
+        <w:rPr>
+          <w:rFonts w:ascii="Arial" w:hAnsi="Arial" w:cs="Arial"/>
+          <w:sz w:val="24"/>
+          <w:szCs w:val="24"/>
+        </w:rPr>
+        <w:t>type</w:t>
+      </w:r>
+      <w:proofErr w:type="spellEnd"/>
+      <w:r>
+        <w:rPr>
+          <w:rFonts w:ascii="Arial" w:hAnsi="Arial" w:cs="Arial"/>
+          <w:sz w:val="24"/>
+          <w:szCs w:val="24"/>
+        </w:rPr>
+        <w:t>=”</w:t>
+      </w:r>
+      <w:proofErr w:type="spellStart"/>
+      <w:r>
+        <w:rPr>
+          <w:rFonts w:ascii="Arial" w:hAnsi="Arial" w:cs="Arial"/>
+          <w:sz w:val="24"/>
+          <w:szCs w:val="24"/>
+        </w:rPr>
+        <w:t>tel</w:t>
+      </w:r>
+      <w:proofErr w:type="spellEnd"/>
+      <w:r>
+        <w:rPr>
+          <w:rFonts w:ascii="Arial" w:hAnsi="Arial" w:cs="Arial"/>
+          <w:sz w:val="24"/>
+          <w:szCs w:val="24"/>
+        </w:rPr>
+        <w:t>” (números de teléfono)</w:t>
       </w:r>
     </w:p>
     <w:p>
@@ -2393,13 +4686,23 @@
           <w:szCs w:val="24"/>
         </w:rPr>
       </w:pPr>
-      <w:r>
-        <w:rPr>
-          <w:rFonts w:ascii="Arial" w:hAnsi="Arial" w:cs="Arial"/>
-          <w:sz w:val="24"/>
-          <w:szCs w:val="24"/>
-        </w:rPr>
-        <w:t>type=”date” (fecha)</w:t>
+      <w:proofErr w:type="spellStart"/>
+      <w:r>
+        <w:rPr>
+          <w:rFonts w:ascii="Arial" w:hAnsi="Arial" w:cs="Arial"/>
+          <w:sz w:val="24"/>
+          <w:szCs w:val="24"/>
+        </w:rPr>
+        <w:t>type</w:t>
+      </w:r>
+      <w:proofErr w:type="spellEnd"/>
+      <w:r>
+        <w:rPr>
+          <w:rFonts w:ascii="Arial" w:hAnsi="Arial" w:cs="Arial"/>
+          <w:sz w:val="24"/>
+          <w:szCs w:val="24"/>
+        </w:rPr>
+        <w:t>=”date” (fecha)</w:t>
       </w:r>
     </w:p>
     <w:p>
@@ -2416,13 +4719,23 @@
           <w:szCs w:val="24"/>
         </w:rPr>
       </w:pPr>
-      <w:r>
-        <w:rPr>
-          <w:rFonts w:ascii="Arial" w:hAnsi="Arial" w:cs="Arial"/>
-          <w:sz w:val="24"/>
-          <w:szCs w:val="24"/>
-        </w:rPr>
-        <w:t>type=”color” (colores)</w:t>
+      <w:proofErr w:type="spellStart"/>
+      <w:r>
+        <w:rPr>
+          <w:rFonts w:ascii="Arial" w:hAnsi="Arial" w:cs="Arial"/>
+          <w:sz w:val="24"/>
+          <w:szCs w:val="24"/>
+        </w:rPr>
+        <w:t>type</w:t>
+      </w:r>
+      <w:proofErr w:type="spellEnd"/>
+      <w:r>
+        <w:rPr>
+          <w:rFonts w:ascii="Arial" w:hAnsi="Arial" w:cs="Arial"/>
+          <w:sz w:val="24"/>
+          <w:szCs w:val="24"/>
+        </w:rPr>
+        <w:t>=”color” (colores)</w:t>
       </w:r>
     </w:p>
     <w:p>
@@ -2439,13 +4752,23 @@
           <w:szCs w:val="24"/>
         </w:rPr>
       </w:pPr>
-      <w:r>
-        <w:rPr>
-          <w:rFonts w:ascii="Arial" w:hAnsi="Arial" w:cs="Arial"/>
-          <w:sz w:val="24"/>
-          <w:szCs w:val="24"/>
-        </w:rPr>
-        <w:t>type=”radio” (selección de UNO entre varios)</w:t>
+      <w:proofErr w:type="spellStart"/>
+      <w:r>
+        <w:rPr>
+          <w:rFonts w:ascii="Arial" w:hAnsi="Arial" w:cs="Arial"/>
+          <w:sz w:val="24"/>
+          <w:szCs w:val="24"/>
+        </w:rPr>
+        <w:t>type</w:t>
+      </w:r>
+      <w:proofErr w:type="spellEnd"/>
+      <w:r>
+        <w:rPr>
+          <w:rFonts w:ascii="Arial" w:hAnsi="Arial" w:cs="Arial"/>
+          <w:sz w:val="24"/>
+          <w:szCs w:val="24"/>
+        </w:rPr>
+        <w:t>=”radio” (selección de UNO entre varios)</w:t>
       </w:r>
     </w:p>
     <w:p>
@@ -2468,7 +4791,43 @@
           <w:sz w:val="24"/>
           <w:szCs w:val="24"/>
         </w:rPr>
-        <w:t>Obligatorio utilizar el attributo value=””</w:t>
+        <w:t xml:space="preserve">Obligatorio utilizar el </w:t>
+      </w:r>
+      <w:proofErr w:type="spellStart"/>
+      <w:r>
+        <w:rPr>
+          <w:rFonts w:ascii="Arial" w:hAnsi="Arial" w:cs="Arial"/>
+          <w:sz w:val="24"/>
+          <w:szCs w:val="24"/>
+        </w:rPr>
+        <w:t>attributo</w:t>
+      </w:r>
+      <w:proofErr w:type="spellEnd"/>
+      <w:r>
+        <w:rPr>
+          <w:rFonts w:ascii="Arial" w:hAnsi="Arial" w:cs="Arial"/>
+          <w:sz w:val="24"/>
+          <w:szCs w:val="24"/>
+        </w:rPr>
+        <w:t xml:space="preserve"> </w:t>
+      </w:r>
+      <w:proofErr w:type="spellStart"/>
+      <w:r>
+        <w:rPr>
+          <w:rFonts w:ascii="Arial" w:hAnsi="Arial" w:cs="Arial"/>
+          <w:sz w:val="24"/>
+          <w:szCs w:val="24"/>
+        </w:rPr>
+        <w:t>value</w:t>
+      </w:r>
+      <w:proofErr w:type="spellEnd"/>
+      <w:r>
+        <w:rPr>
+          <w:rFonts w:ascii="Arial" w:hAnsi="Arial" w:cs="Arial"/>
+          <w:sz w:val="24"/>
+          <w:szCs w:val="24"/>
+        </w:rPr>
+        <w:t>=””</w:t>
       </w:r>
     </w:p>
     <w:p>
@@ -2491,7 +4850,43 @@
           <w:sz w:val="24"/>
           <w:szCs w:val="24"/>
         </w:rPr>
-        <w:t>Todos deben tener el mismo attributo name=””</w:t>
+        <w:t xml:space="preserve">Todos deben tener el mismo </w:t>
+      </w:r>
+      <w:proofErr w:type="spellStart"/>
+      <w:r>
+        <w:rPr>
+          <w:rFonts w:ascii="Arial" w:hAnsi="Arial" w:cs="Arial"/>
+          <w:sz w:val="24"/>
+          <w:szCs w:val="24"/>
+        </w:rPr>
+        <w:t>attributo</w:t>
+      </w:r>
+      <w:proofErr w:type="spellEnd"/>
+      <w:r>
+        <w:rPr>
+          <w:rFonts w:ascii="Arial" w:hAnsi="Arial" w:cs="Arial"/>
+          <w:sz w:val="24"/>
+          <w:szCs w:val="24"/>
+        </w:rPr>
+        <w:t xml:space="preserve"> </w:t>
+      </w:r>
+      <w:proofErr w:type="spellStart"/>
+      <w:r>
+        <w:rPr>
+          <w:rFonts w:ascii="Arial" w:hAnsi="Arial" w:cs="Arial"/>
+          <w:sz w:val="24"/>
+          <w:szCs w:val="24"/>
+        </w:rPr>
+        <w:t>name</w:t>
+      </w:r>
+      <w:proofErr w:type="spellEnd"/>
+      <w:r>
+        <w:rPr>
+          <w:rFonts w:ascii="Arial" w:hAnsi="Arial" w:cs="Arial"/>
+          <w:sz w:val="24"/>
+          <w:szCs w:val="24"/>
+        </w:rPr>
+        <w:t>=””</w:t>
       </w:r>
     </w:p>
     <w:p>
@@ -2508,13 +4903,59 @@
           <w:szCs w:val="24"/>
         </w:rPr>
       </w:pPr>
-      <w:r>
-        <w:rPr>
-          <w:rFonts w:ascii="Arial" w:hAnsi="Arial" w:cs="Arial"/>
-          <w:sz w:val="24"/>
-          <w:szCs w:val="24"/>
-        </w:rPr>
-        <w:t>type=”checkbox” (check)</w:t>
+      <w:proofErr w:type="spellStart"/>
+      <w:r>
+        <w:rPr>
+          <w:rFonts w:ascii="Arial" w:hAnsi="Arial" w:cs="Arial"/>
+          <w:sz w:val="24"/>
+          <w:szCs w:val="24"/>
+        </w:rPr>
+        <w:t>type</w:t>
+      </w:r>
+      <w:proofErr w:type="spellEnd"/>
+      <w:r>
+        <w:rPr>
+          <w:rFonts w:ascii="Arial" w:hAnsi="Arial" w:cs="Arial"/>
+          <w:sz w:val="24"/>
+          <w:szCs w:val="24"/>
+        </w:rPr>
+        <w:t>=”</w:t>
+      </w:r>
+      <w:proofErr w:type="spellStart"/>
+      <w:r>
+        <w:rPr>
+          <w:rFonts w:ascii="Arial" w:hAnsi="Arial" w:cs="Arial"/>
+          <w:sz w:val="24"/>
+          <w:szCs w:val="24"/>
+        </w:rPr>
+        <w:t>checkbox</w:t>
+      </w:r>
+      <w:proofErr w:type="spellEnd"/>
+      <w:r>
+        <w:rPr>
+          <w:rFonts w:ascii="Arial" w:hAnsi="Arial" w:cs="Arial"/>
+          <w:sz w:val="24"/>
+          <w:szCs w:val="24"/>
+        </w:rPr>
+        <w:t>” (</w:t>
+      </w:r>
+      <w:proofErr w:type="spellStart"/>
+      <w:r>
+        <w:rPr>
+          <w:rFonts w:ascii="Arial" w:hAnsi="Arial" w:cs="Arial"/>
+          <w:sz w:val="24"/>
+          <w:szCs w:val="24"/>
+        </w:rPr>
+        <w:t>check</w:t>
+      </w:r>
+      <w:proofErr w:type="spellEnd"/>
+      <w:r>
+        <w:rPr>
+          <w:rFonts w:ascii="Arial" w:hAnsi="Arial" w:cs="Arial"/>
+          <w:sz w:val="24"/>
+          <w:szCs w:val="24"/>
+        </w:rPr>
+        <w:t>)</w:t>
       </w:r>
     </w:p>
     <w:p>
@@ -2537,7 +4978,43 @@
           <w:sz w:val="24"/>
           <w:szCs w:val="24"/>
         </w:rPr>
-        <w:t>Obligatorio utilizar el attributo value=””</w:t>
+        <w:t xml:space="preserve">Obligatorio utilizar el </w:t>
+      </w:r>
+      <w:proofErr w:type="spellStart"/>
+      <w:r>
+        <w:rPr>
+          <w:rFonts w:ascii="Arial" w:hAnsi="Arial" w:cs="Arial"/>
+          <w:sz w:val="24"/>
+          <w:szCs w:val="24"/>
+        </w:rPr>
+        <w:t>attributo</w:t>
+      </w:r>
+      <w:proofErr w:type="spellEnd"/>
+      <w:r>
+        <w:rPr>
+          <w:rFonts w:ascii="Arial" w:hAnsi="Arial" w:cs="Arial"/>
+          <w:sz w:val="24"/>
+          <w:szCs w:val="24"/>
+        </w:rPr>
+        <w:t xml:space="preserve"> </w:t>
+      </w:r>
+      <w:proofErr w:type="spellStart"/>
+      <w:r>
+        <w:rPr>
+          <w:rFonts w:ascii="Arial" w:hAnsi="Arial" w:cs="Arial"/>
+          <w:sz w:val="24"/>
+          <w:szCs w:val="24"/>
+        </w:rPr>
+        <w:t>value</w:t>
+      </w:r>
+      <w:proofErr w:type="spellEnd"/>
+      <w:r>
+        <w:rPr>
+          <w:rFonts w:ascii="Arial" w:hAnsi="Arial" w:cs="Arial"/>
+          <w:sz w:val="24"/>
+          <w:szCs w:val="24"/>
+        </w:rPr>
+        <w:t>=””</w:t>
       </w:r>
     </w:p>
     <w:p>
@@ -2554,13 +5031,59 @@
           <w:szCs w:val="24"/>
         </w:rPr>
       </w:pPr>
-      <w:r>
-        <w:rPr>
-          <w:rFonts w:ascii="Arial" w:hAnsi="Arial" w:cs="Arial"/>
-          <w:sz w:val="24"/>
-          <w:szCs w:val="24"/>
-        </w:rPr>
-        <w:t>type=”submit” (para enviar el formulario al archivo especificado en el action)</w:t>
+      <w:proofErr w:type="spellStart"/>
+      <w:r>
+        <w:rPr>
+          <w:rFonts w:ascii="Arial" w:hAnsi="Arial" w:cs="Arial"/>
+          <w:sz w:val="24"/>
+          <w:szCs w:val="24"/>
+        </w:rPr>
+        <w:t>type</w:t>
+      </w:r>
+      <w:proofErr w:type="spellEnd"/>
+      <w:r>
+        <w:rPr>
+          <w:rFonts w:ascii="Arial" w:hAnsi="Arial" w:cs="Arial"/>
+          <w:sz w:val="24"/>
+          <w:szCs w:val="24"/>
+        </w:rPr>
+        <w:t>=”</w:t>
+      </w:r>
+      <w:proofErr w:type="spellStart"/>
+      <w:r>
+        <w:rPr>
+          <w:rFonts w:ascii="Arial" w:hAnsi="Arial" w:cs="Arial"/>
+          <w:sz w:val="24"/>
+          <w:szCs w:val="24"/>
+        </w:rPr>
+        <w:t>submit</w:t>
+      </w:r>
+      <w:proofErr w:type="spellEnd"/>
+      <w:r>
+        <w:rPr>
+          <w:rFonts w:ascii="Arial" w:hAnsi="Arial" w:cs="Arial"/>
+          <w:sz w:val="24"/>
+          <w:szCs w:val="24"/>
+        </w:rPr>
+        <w:t xml:space="preserve">” (para enviar el formulario al archivo especificado en el </w:t>
+      </w:r>
+      <w:proofErr w:type="spellStart"/>
+      <w:r>
+        <w:rPr>
+          <w:rFonts w:ascii="Arial" w:hAnsi="Arial" w:cs="Arial"/>
+          <w:sz w:val="24"/>
+          <w:szCs w:val="24"/>
+        </w:rPr>
+        <w:t>action</w:t>
+      </w:r>
+      <w:proofErr w:type="spellEnd"/>
+      <w:r>
+        <w:rPr>
+          <w:rFonts w:ascii="Arial" w:hAnsi="Arial" w:cs="Arial"/>
+          <w:sz w:val="24"/>
+          <w:szCs w:val="24"/>
+        </w:rPr>
+        <w:t>)</w:t>
       </w:r>
     </w:p>
     <w:p>
@@ -2577,13 +5100,41 @@
           <w:szCs w:val="24"/>
         </w:rPr>
       </w:pPr>
-      <w:r>
-        <w:rPr>
-          <w:rFonts w:ascii="Arial" w:hAnsi="Arial" w:cs="Arial"/>
-          <w:sz w:val="24"/>
-          <w:szCs w:val="24"/>
-        </w:rPr>
-        <w:t>type=”image”</w:t>
+      <w:proofErr w:type="spellStart"/>
+      <w:r>
+        <w:rPr>
+          <w:rFonts w:ascii="Arial" w:hAnsi="Arial" w:cs="Arial"/>
+          <w:sz w:val="24"/>
+          <w:szCs w:val="24"/>
+        </w:rPr>
+        <w:t>type</w:t>
+      </w:r>
+      <w:proofErr w:type="spellEnd"/>
+      <w:r>
+        <w:rPr>
+          <w:rFonts w:ascii="Arial" w:hAnsi="Arial" w:cs="Arial"/>
+          <w:sz w:val="24"/>
+          <w:szCs w:val="24"/>
+        </w:rPr>
+        <w:t>=”</w:t>
+      </w:r>
+      <w:proofErr w:type="spellStart"/>
+      <w:r>
+        <w:rPr>
+          <w:rFonts w:ascii="Arial" w:hAnsi="Arial" w:cs="Arial"/>
+          <w:sz w:val="24"/>
+          <w:szCs w:val="24"/>
+        </w:rPr>
+        <w:t>image</w:t>
+      </w:r>
+      <w:proofErr w:type="spellEnd"/>
+      <w:r>
+        <w:rPr>
+          <w:rFonts w:ascii="Arial" w:hAnsi="Arial" w:cs="Arial"/>
+          <w:sz w:val="24"/>
+          <w:szCs w:val="24"/>
+        </w:rPr>
+        <w:t>”</w:t>
       </w:r>
     </w:p>
     <w:p>
@@ -2606,8 +5157,18 @@
           <w:sz w:val="24"/>
           <w:szCs w:val="24"/>
         </w:rPr>
-        <w:t>Hace lo mismo que el submit</w:t>
-      </w:r>
+        <w:t xml:space="preserve">Hace lo mismo que el </w:t>
+      </w:r>
+      <w:proofErr w:type="spellStart"/>
+      <w:r>
+        <w:rPr>
+          <w:rFonts w:ascii="Arial" w:hAnsi="Arial" w:cs="Arial"/>
+          <w:sz w:val="24"/>
+          <w:szCs w:val="24"/>
+        </w:rPr>
+        <w:t>submit</w:t>
+      </w:r>
+      <w:proofErr w:type="spellEnd"/>
     </w:p>
     <w:p>
       <w:pPr>
@@ -2623,13 +5184,41 @@
           <w:szCs w:val="24"/>
         </w:rPr>
       </w:pPr>
-      <w:r>
-        <w:rPr>
-          <w:rFonts w:ascii="Arial" w:hAnsi="Arial" w:cs="Arial"/>
-          <w:sz w:val="24"/>
-          <w:szCs w:val="24"/>
-        </w:rPr>
-        <w:t>Type=”reset” (reinicia el formulario)</w:t>
+      <w:proofErr w:type="spellStart"/>
+      <w:r>
+        <w:rPr>
+          <w:rFonts w:ascii="Arial" w:hAnsi="Arial" w:cs="Arial"/>
+          <w:sz w:val="24"/>
+          <w:szCs w:val="24"/>
+        </w:rPr>
+        <w:t>Type</w:t>
+      </w:r>
+      <w:proofErr w:type="spellEnd"/>
+      <w:r>
+        <w:rPr>
+          <w:rFonts w:ascii="Arial" w:hAnsi="Arial" w:cs="Arial"/>
+          <w:sz w:val="24"/>
+          <w:szCs w:val="24"/>
+        </w:rPr>
+        <w:t>=”</w:t>
+      </w:r>
+      <w:proofErr w:type="spellStart"/>
+      <w:r>
+        <w:rPr>
+          <w:rFonts w:ascii="Arial" w:hAnsi="Arial" w:cs="Arial"/>
+          <w:sz w:val="24"/>
+          <w:szCs w:val="24"/>
+        </w:rPr>
+        <w:t>reset</w:t>
+      </w:r>
+      <w:proofErr w:type="spellEnd"/>
+      <w:r>
+        <w:rPr>
+          <w:rFonts w:ascii="Arial" w:hAnsi="Arial" w:cs="Arial"/>
+          <w:sz w:val="24"/>
+          <w:szCs w:val="24"/>
+        </w:rPr>
+        <w:t>” (reinicia el formulario)</w:t>
       </w:r>
     </w:p>
     <w:p>
@@ -2652,7 +5241,61 @@
           <w:sz w:val="24"/>
           <w:szCs w:val="24"/>
         </w:rPr>
-        <w:t>Etiqueta select &lt;select&gt;&lt;/select&gt;</w:t>
+        <w:t xml:space="preserve">Etiqueta </w:t>
+      </w:r>
+      <w:proofErr w:type="spellStart"/>
+      <w:r>
+        <w:rPr>
+          <w:rFonts w:ascii="Arial" w:hAnsi="Arial" w:cs="Arial"/>
+          <w:sz w:val="24"/>
+          <w:szCs w:val="24"/>
+        </w:rPr>
+        <w:t>select</w:t>
+      </w:r>
+      <w:proofErr w:type="spellEnd"/>
+      <w:r>
+        <w:rPr>
+          <w:rFonts w:ascii="Arial" w:hAnsi="Arial" w:cs="Arial"/>
+          <w:sz w:val="24"/>
+          <w:szCs w:val="24"/>
+        </w:rPr>
+        <w:t xml:space="preserve"> &lt;</w:t>
+      </w:r>
+      <w:proofErr w:type="spellStart"/>
+      <w:r>
+        <w:rPr>
+          <w:rFonts w:ascii="Arial" w:hAnsi="Arial" w:cs="Arial"/>
+          <w:sz w:val="24"/>
+          <w:szCs w:val="24"/>
+        </w:rPr>
+        <w:t>select</w:t>
+      </w:r>
+      <w:proofErr w:type="spellEnd"/>
+      <w:r>
+        <w:rPr>
+          <w:rFonts w:ascii="Arial" w:hAnsi="Arial" w:cs="Arial"/>
+          <w:sz w:val="24"/>
+          <w:szCs w:val="24"/>
+        </w:rPr>
+        <w:t>&gt;&lt;/</w:t>
+      </w:r>
+      <w:proofErr w:type="spellStart"/>
+      <w:r>
+        <w:rPr>
+          <w:rFonts w:ascii="Arial" w:hAnsi="Arial" w:cs="Arial"/>
+          <w:sz w:val="24"/>
+          <w:szCs w:val="24"/>
+        </w:rPr>
+        <w:t>select</w:t>
+      </w:r>
+      <w:proofErr w:type="spellEnd"/>
+      <w:r>
+        <w:rPr>
+          <w:rFonts w:ascii="Arial" w:hAnsi="Arial" w:cs="Arial"/>
+          <w:sz w:val="24"/>
+          <w:szCs w:val="24"/>
+        </w:rPr>
+        <w:t>&gt;</w:t>
       </w:r>
     </w:p>
     <w:p>
@@ -2675,7 +5318,43 @@
           <w:sz w:val="24"/>
           <w:szCs w:val="24"/>
         </w:rPr>
-        <w:t>Debe tener el attributo name=””</w:t>
+        <w:t xml:space="preserve">Debe tener el </w:t>
+      </w:r>
+      <w:proofErr w:type="spellStart"/>
+      <w:r>
+        <w:rPr>
+          <w:rFonts w:ascii="Arial" w:hAnsi="Arial" w:cs="Arial"/>
+          <w:sz w:val="24"/>
+          <w:szCs w:val="24"/>
+        </w:rPr>
+        <w:t>attributo</w:t>
+      </w:r>
+      <w:proofErr w:type="spellEnd"/>
+      <w:r>
+        <w:rPr>
+          <w:rFonts w:ascii="Arial" w:hAnsi="Arial" w:cs="Arial"/>
+          <w:sz w:val="24"/>
+          <w:szCs w:val="24"/>
+        </w:rPr>
+        <w:t xml:space="preserve"> </w:t>
+      </w:r>
+      <w:proofErr w:type="spellStart"/>
+      <w:r>
+        <w:rPr>
+          <w:rFonts w:ascii="Arial" w:hAnsi="Arial" w:cs="Arial"/>
+          <w:sz w:val="24"/>
+          <w:szCs w:val="24"/>
+        </w:rPr>
+        <w:t>name</w:t>
+      </w:r>
+      <w:proofErr w:type="spellEnd"/>
+      <w:r>
+        <w:rPr>
+          <w:rFonts w:ascii="Arial" w:hAnsi="Arial" w:cs="Arial"/>
+          <w:sz w:val="24"/>
+          <w:szCs w:val="24"/>
+        </w:rPr>
+        <w:t>=””</w:t>
       </w:r>
     </w:p>
     <w:p>
@@ -2698,7 +5377,43 @@
           <w:sz w:val="24"/>
           <w:szCs w:val="24"/>
         </w:rPr>
-        <w:t>Dentro debe contener etiquetas &lt;option&gt;&lt;/option&gt;</w:t>
+        <w:t>Dentro debe contener etiquetas &lt;</w:t>
+      </w:r>
+      <w:proofErr w:type="spellStart"/>
+      <w:r>
+        <w:rPr>
+          <w:rFonts w:ascii="Arial" w:hAnsi="Arial" w:cs="Arial"/>
+          <w:sz w:val="24"/>
+          <w:szCs w:val="24"/>
+        </w:rPr>
+        <w:t>option</w:t>
+      </w:r>
+      <w:proofErr w:type="spellEnd"/>
+      <w:r>
+        <w:rPr>
+          <w:rFonts w:ascii="Arial" w:hAnsi="Arial" w:cs="Arial"/>
+          <w:sz w:val="24"/>
+          <w:szCs w:val="24"/>
+        </w:rPr>
+        <w:t>&gt;&lt;/</w:t>
+      </w:r>
+      <w:proofErr w:type="spellStart"/>
+      <w:r>
+        <w:rPr>
+          <w:rFonts w:ascii="Arial" w:hAnsi="Arial" w:cs="Arial"/>
+          <w:sz w:val="24"/>
+          <w:szCs w:val="24"/>
+        </w:rPr>
+        <w:t>option</w:t>
+      </w:r>
+      <w:proofErr w:type="spellEnd"/>
+      <w:r>
+        <w:rPr>
+          <w:rFonts w:ascii="Arial" w:hAnsi="Arial" w:cs="Arial"/>
+          <w:sz w:val="24"/>
+          <w:szCs w:val="24"/>
+        </w:rPr>
+        <w:t>&gt;</w:t>
       </w:r>
     </w:p>
     <w:p>
@@ -2721,7 +5436,25 @@
           <w:sz w:val="24"/>
           <w:szCs w:val="24"/>
         </w:rPr>
-        <w:t>Cada una de ellas debe tener su correspondiente value=””</w:t>
+        <w:t xml:space="preserve">Cada una de ellas debe tener su correspondiente </w:t>
+      </w:r>
+      <w:proofErr w:type="spellStart"/>
+      <w:r>
+        <w:rPr>
+          <w:rFonts w:ascii="Arial" w:hAnsi="Arial" w:cs="Arial"/>
+          <w:sz w:val="24"/>
+          <w:szCs w:val="24"/>
+        </w:rPr>
+        <w:t>value</w:t>
+      </w:r>
+      <w:proofErr w:type="spellEnd"/>
+      <w:r>
+        <w:rPr>
+          <w:rFonts w:ascii="Arial" w:hAnsi="Arial" w:cs="Arial"/>
+          <w:sz w:val="24"/>
+          <w:szCs w:val="24"/>
+        </w:rPr>
+        <w:t>=””</w:t>
       </w:r>
     </w:p>
     <w:p>
@@ -2744,7 +5477,43 @@
           <w:sz w:val="24"/>
           <w:szCs w:val="24"/>
         </w:rPr>
-        <w:t>Etiqueta para texto grandes &lt;textarea&gt;&lt;/textarea&gt;</w:t>
+        <w:t>Etiqueta para texto grandes &lt;</w:t>
+      </w:r>
+      <w:proofErr w:type="spellStart"/>
+      <w:r>
+        <w:rPr>
+          <w:rFonts w:ascii="Arial" w:hAnsi="Arial" w:cs="Arial"/>
+          <w:sz w:val="24"/>
+          <w:szCs w:val="24"/>
+        </w:rPr>
+        <w:t>textarea</w:t>
+      </w:r>
+      <w:proofErr w:type="spellEnd"/>
+      <w:r>
+        <w:rPr>
+          <w:rFonts w:ascii="Arial" w:hAnsi="Arial" w:cs="Arial"/>
+          <w:sz w:val="24"/>
+          <w:szCs w:val="24"/>
+        </w:rPr>
+        <w:t>&gt;&lt;/</w:t>
+      </w:r>
+      <w:proofErr w:type="spellStart"/>
+      <w:r>
+        <w:rPr>
+          <w:rFonts w:ascii="Arial" w:hAnsi="Arial" w:cs="Arial"/>
+          <w:sz w:val="24"/>
+          <w:szCs w:val="24"/>
+        </w:rPr>
+        <w:t>textarea</w:t>
+      </w:r>
+      <w:proofErr w:type="spellEnd"/>
+      <w:r>
+        <w:rPr>
+          <w:rFonts w:ascii="Arial" w:hAnsi="Arial" w:cs="Arial"/>
+          <w:sz w:val="24"/>
+          <w:szCs w:val="24"/>
+        </w:rPr>
+        <w:t>&gt;</w:t>
       </w:r>
     </w:p>
     <w:p>
@@ -2842,7 +5611,43 @@
           <w:sz w:val="24"/>
           <w:szCs w:val="24"/>
         </w:rPr>
-        <w:t xml:space="preserve"> &lt;div&gt;&lt;/div&gt;</w:t>
+        <w:t xml:space="preserve"> &lt;</w:t>
+      </w:r>
+      <w:proofErr w:type="spellStart"/>
+      <w:r>
+        <w:rPr>
+          <w:rFonts w:ascii="Arial" w:hAnsi="Arial" w:cs="Arial"/>
+          <w:sz w:val="24"/>
+          <w:szCs w:val="24"/>
+        </w:rPr>
+        <w:t>div</w:t>
+      </w:r>
+      <w:proofErr w:type="spellEnd"/>
+      <w:r>
+        <w:rPr>
+          <w:rFonts w:ascii="Arial" w:hAnsi="Arial" w:cs="Arial"/>
+          <w:sz w:val="24"/>
+          <w:szCs w:val="24"/>
+        </w:rPr>
+        <w:t>&gt;&lt;/</w:t>
+      </w:r>
+      <w:proofErr w:type="spellStart"/>
+      <w:r>
+        <w:rPr>
+          <w:rFonts w:ascii="Arial" w:hAnsi="Arial" w:cs="Arial"/>
+          <w:sz w:val="24"/>
+          <w:szCs w:val="24"/>
+        </w:rPr>
+        <w:t>div</w:t>
+      </w:r>
+      <w:proofErr w:type="spellEnd"/>
+      <w:r>
+        <w:rPr>
+          <w:rFonts w:ascii="Arial" w:hAnsi="Arial" w:cs="Arial"/>
+          <w:sz w:val="24"/>
+          <w:szCs w:val="24"/>
+        </w:rPr>
+        <w:t>&gt;</w:t>
       </w:r>
     </w:p>
     <w:p>
@@ -2865,7 +5670,43 @@
           <w:sz w:val="24"/>
           <w:szCs w:val="24"/>
         </w:rPr>
-        <w:t>Etiqueta &lt;header&gt;&lt;/header&gt; Para el encabezado de una pagina</w:t>
+        <w:t>Etiqueta &lt;</w:t>
+      </w:r>
+      <w:proofErr w:type="spellStart"/>
+      <w:r>
+        <w:rPr>
+          <w:rFonts w:ascii="Arial" w:hAnsi="Arial" w:cs="Arial"/>
+          <w:sz w:val="24"/>
+          <w:szCs w:val="24"/>
+        </w:rPr>
+        <w:t>header</w:t>
+      </w:r>
+      <w:proofErr w:type="spellEnd"/>
+      <w:r>
+        <w:rPr>
+          <w:rFonts w:ascii="Arial" w:hAnsi="Arial" w:cs="Arial"/>
+          <w:sz w:val="24"/>
+          <w:szCs w:val="24"/>
+        </w:rPr>
+        <w:t>&gt;&lt;/</w:t>
+      </w:r>
+      <w:proofErr w:type="spellStart"/>
+      <w:r>
+        <w:rPr>
+          <w:rFonts w:ascii="Arial" w:hAnsi="Arial" w:cs="Arial"/>
+          <w:sz w:val="24"/>
+          <w:szCs w:val="24"/>
+        </w:rPr>
+        <w:t>header</w:t>
+      </w:r>
+      <w:proofErr w:type="spellEnd"/>
+      <w:r>
+        <w:rPr>
+          <w:rFonts w:ascii="Arial" w:hAnsi="Arial" w:cs="Arial"/>
+          <w:sz w:val="24"/>
+          <w:szCs w:val="24"/>
+        </w:rPr>
+        <w:t>&gt; Para el encabezado de una pagina</w:t>
       </w:r>
     </w:p>
     <w:p>
@@ -2888,7 +5729,61 @@
           <w:sz w:val="24"/>
           <w:szCs w:val="24"/>
         </w:rPr>
-        <w:t>Etiqueta &lt;nav&gt;&lt;/nav&gt; Para el menu de navegación</w:t>
+        <w:t>Etiqueta &lt;</w:t>
+      </w:r>
+      <w:proofErr w:type="spellStart"/>
+      <w:r>
+        <w:rPr>
+          <w:rFonts w:ascii="Arial" w:hAnsi="Arial" w:cs="Arial"/>
+          <w:sz w:val="24"/>
+          <w:szCs w:val="24"/>
+        </w:rPr>
+        <w:t>nav</w:t>
+      </w:r>
+      <w:proofErr w:type="spellEnd"/>
+      <w:r>
+        <w:rPr>
+          <w:rFonts w:ascii="Arial" w:hAnsi="Arial" w:cs="Arial"/>
+          <w:sz w:val="24"/>
+          <w:szCs w:val="24"/>
+        </w:rPr>
+        <w:t>&gt;&lt;/</w:t>
+      </w:r>
+      <w:proofErr w:type="spellStart"/>
+      <w:r>
+        <w:rPr>
+          <w:rFonts w:ascii="Arial" w:hAnsi="Arial" w:cs="Arial"/>
+          <w:sz w:val="24"/>
+          <w:szCs w:val="24"/>
+        </w:rPr>
+        <w:t>nav</w:t>
+      </w:r>
+      <w:proofErr w:type="spellEnd"/>
+      <w:r>
+        <w:rPr>
+          <w:rFonts w:ascii="Arial" w:hAnsi="Arial" w:cs="Arial"/>
+          <w:sz w:val="24"/>
+          <w:szCs w:val="24"/>
+        </w:rPr>
+        <w:t xml:space="preserve">&gt; Para el </w:t>
+      </w:r>
+      <w:proofErr w:type="spellStart"/>
+      <w:r>
+        <w:rPr>
+          <w:rFonts w:ascii="Arial" w:hAnsi="Arial" w:cs="Arial"/>
+          <w:sz w:val="24"/>
+          <w:szCs w:val="24"/>
+        </w:rPr>
+        <w:t>menu</w:t>
+      </w:r>
+      <w:proofErr w:type="spellEnd"/>
+      <w:r>
+        <w:rPr>
+          <w:rFonts w:ascii="Arial" w:hAnsi="Arial" w:cs="Arial"/>
+          <w:sz w:val="24"/>
+          <w:szCs w:val="24"/>
+        </w:rPr>
+        <w:t xml:space="preserve"> de navegación</w:t>
       </w:r>
     </w:p>
     <w:p>
@@ -2911,7 +5806,43 @@
           <w:sz w:val="24"/>
           <w:szCs w:val="24"/>
         </w:rPr>
-        <w:t>Etiqueta &lt;footer&gt;&lt;/footer&gt; Pata el pie de la pagina</w:t>
+        <w:t>Etiqueta &lt;</w:t>
+      </w:r>
+      <w:proofErr w:type="spellStart"/>
+      <w:r>
+        <w:rPr>
+          <w:rFonts w:ascii="Arial" w:hAnsi="Arial" w:cs="Arial"/>
+          <w:sz w:val="24"/>
+          <w:szCs w:val="24"/>
+        </w:rPr>
+        <w:t>footer</w:t>
+      </w:r>
+      <w:proofErr w:type="spellEnd"/>
+      <w:r>
+        <w:rPr>
+          <w:rFonts w:ascii="Arial" w:hAnsi="Arial" w:cs="Arial"/>
+          <w:sz w:val="24"/>
+          <w:szCs w:val="24"/>
+        </w:rPr>
+        <w:t>&gt;&lt;/</w:t>
+      </w:r>
+      <w:proofErr w:type="spellStart"/>
+      <w:r>
+        <w:rPr>
+          <w:rFonts w:ascii="Arial" w:hAnsi="Arial" w:cs="Arial"/>
+          <w:sz w:val="24"/>
+          <w:szCs w:val="24"/>
+        </w:rPr>
+        <w:t>footer</w:t>
+      </w:r>
+      <w:proofErr w:type="spellEnd"/>
+      <w:r>
+        <w:rPr>
+          <w:rFonts w:ascii="Arial" w:hAnsi="Arial" w:cs="Arial"/>
+          <w:sz w:val="24"/>
+          <w:szCs w:val="24"/>
+        </w:rPr>
+        <w:t>&gt; Pata el pie de la pagina</w:t>
       </w:r>
     </w:p>
     <w:p>
@@ -2934,7 +5865,79 @@
           <w:sz w:val="24"/>
           <w:szCs w:val="24"/>
         </w:rPr>
-        <w:t>Etiqueta &lt;section&gt;&lt;/section&gt; Contendrá etiquetas &lt;article&gt;&lt;/article&gt;</w:t>
+        <w:t>Etiqueta &lt;</w:t>
+      </w:r>
+      <w:proofErr w:type="spellStart"/>
+      <w:r>
+        <w:rPr>
+          <w:rFonts w:ascii="Arial" w:hAnsi="Arial" w:cs="Arial"/>
+          <w:sz w:val="24"/>
+          <w:szCs w:val="24"/>
+        </w:rPr>
+        <w:t>section</w:t>
+      </w:r>
+      <w:proofErr w:type="spellEnd"/>
+      <w:r>
+        <w:rPr>
+          <w:rFonts w:ascii="Arial" w:hAnsi="Arial" w:cs="Arial"/>
+          <w:sz w:val="24"/>
+          <w:szCs w:val="24"/>
+        </w:rPr>
+        <w:t>&gt;&lt;/</w:t>
+      </w:r>
+      <w:proofErr w:type="spellStart"/>
+      <w:r>
+        <w:rPr>
+          <w:rFonts w:ascii="Arial" w:hAnsi="Arial" w:cs="Arial"/>
+          <w:sz w:val="24"/>
+          <w:szCs w:val="24"/>
+        </w:rPr>
+        <w:t>section</w:t>
+      </w:r>
+      <w:proofErr w:type="spellEnd"/>
+      <w:r>
+        <w:rPr>
+          <w:rFonts w:ascii="Arial" w:hAnsi="Arial" w:cs="Arial"/>
+          <w:sz w:val="24"/>
+          <w:szCs w:val="24"/>
+        </w:rPr>
+        <w:t>&gt; Contendrá etiquetas &lt;</w:t>
+      </w:r>
+      <w:proofErr w:type="spellStart"/>
+      <w:r>
+        <w:rPr>
+          <w:rFonts w:ascii="Arial" w:hAnsi="Arial" w:cs="Arial"/>
+          <w:sz w:val="24"/>
+          <w:szCs w:val="24"/>
+        </w:rPr>
+        <w:t>article</w:t>
+      </w:r>
+      <w:proofErr w:type="spellEnd"/>
+      <w:r>
+        <w:rPr>
+          <w:rFonts w:ascii="Arial" w:hAnsi="Arial" w:cs="Arial"/>
+          <w:sz w:val="24"/>
+          <w:szCs w:val="24"/>
+        </w:rPr>
+        <w:t>&gt;&lt;/</w:t>
+      </w:r>
+      <w:proofErr w:type="spellStart"/>
+      <w:r>
+        <w:rPr>
+          <w:rFonts w:ascii="Arial" w:hAnsi="Arial" w:cs="Arial"/>
+          <w:sz w:val="24"/>
+          <w:szCs w:val="24"/>
+        </w:rPr>
+        <w:t>article</w:t>
+      </w:r>
+      <w:proofErr w:type="spellEnd"/>
+      <w:r>
+        <w:rPr>
+          <w:rFonts w:ascii="Arial" w:hAnsi="Arial" w:cs="Arial"/>
+          <w:sz w:val="24"/>
+          <w:szCs w:val="24"/>
+        </w:rPr>
+        <w:t>&gt;</w:t>
       </w:r>
     </w:p>
     <w:p>
@@ -2957,7 +5960,43 @@
           <w:sz w:val="24"/>
           <w:szCs w:val="24"/>
         </w:rPr>
-        <w:t>Etiqueta &lt;aside&gt;&lt;/aside&gt; Contendrá etiquetas &lt;article&gt;&lt;/article&gt;</w:t>
+        <w:t>Etiqueta &lt;aside&gt;&lt;/aside&gt; Contendrá etiquetas &lt;</w:t>
+      </w:r>
+      <w:proofErr w:type="spellStart"/>
+      <w:r>
+        <w:rPr>
+          <w:rFonts w:ascii="Arial" w:hAnsi="Arial" w:cs="Arial"/>
+          <w:sz w:val="24"/>
+          <w:szCs w:val="24"/>
+        </w:rPr>
+        <w:t>article</w:t>
+      </w:r>
+      <w:proofErr w:type="spellEnd"/>
+      <w:r>
+        <w:rPr>
+          <w:rFonts w:ascii="Arial" w:hAnsi="Arial" w:cs="Arial"/>
+          <w:sz w:val="24"/>
+          <w:szCs w:val="24"/>
+        </w:rPr>
+        <w:t>&gt;&lt;/</w:t>
+      </w:r>
+      <w:proofErr w:type="spellStart"/>
+      <w:r>
+        <w:rPr>
+          <w:rFonts w:ascii="Arial" w:hAnsi="Arial" w:cs="Arial"/>
+          <w:sz w:val="24"/>
+          <w:szCs w:val="24"/>
+        </w:rPr>
+        <w:t>article</w:t>
+      </w:r>
+      <w:proofErr w:type="spellEnd"/>
+      <w:r>
+        <w:rPr>
+          <w:rFonts w:ascii="Arial" w:hAnsi="Arial" w:cs="Arial"/>
+          <w:sz w:val="24"/>
+          <w:szCs w:val="24"/>
+        </w:rPr>
+        <w:t>&gt;</w:t>
       </w:r>
     </w:p>
     <w:p>
@@ -3011,7 +6050,43 @@
           <w:sz w:val="24"/>
           <w:szCs w:val="24"/>
         </w:rPr>
-        <w:t>A través de la etiqueta &lt;style&gt;&lt;/style&gt; en el head de un documento HTML (No se recomienda, ya que sería muy repetitivo a grandes proyectos)</w:t>
+        <w:t>A través de la etiqueta &lt;</w:t>
+      </w:r>
+      <w:proofErr w:type="spellStart"/>
+      <w:r>
+        <w:rPr>
+          <w:rFonts w:ascii="Arial" w:hAnsi="Arial" w:cs="Arial"/>
+          <w:sz w:val="24"/>
+          <w:szCs w:val="24"/>
+        </w:rPr>
+        <w:t>style</w:t>
+      </w:r>
+      <w:proofErr w:type="spellEnd"/>
+      <w:r>
+        <w:rPr>
+          <w:rFonts w:ascii="Arial" w:hAnsi="Arial" w:cs="Arial"/>
+          <w:sz w:val="24"/>
+          <w:szCs w:val="24"/>
+        </w:rPr>
+        <w:t>&gt;&lt;/</w:t>
+      </w:r>
+      <w:proofErr w:type="spellStart"/>
+      <w:r>
+        <w:rPr>
+          <w:rFonts w:ascii="Arial" w:hAnsi="Arial" w:cs="Arial"/>
+          <w:sz w:val="24"/>
+          <w:szCs w:val="24"/>
+        </w:rPr>
+        <w:t>style</w:t>
+      </w:r>
+      <w:proofErr w:type="spellEnd"/>
+      <w:r>
+        <w:rPr>
+          <w:rFonts w:ascii="Arial" w:hAnsi="Arial" w:cs="Arial"/>
+          <w:sz w:val="24"/>
+          <w:szCs w:val="24"/>
+        </w:rPr>
+        <w:t>&gt; en el head de un documento HTML (No se recomienda, ya que sería muy repetitivo a grandes proyectos)</w:t>
       </w:r>
     </w:p>
     <w:p>
@@ -3034,7 +6109,25 @@
           <w:sz w:val="24"/>
           <w:szCs w:val="24"/>
         </w:rPr>
-        <w:t>A través de la etqiueta &lt;link /&gt; en el head de un documento HTML</w:t>
+        <w:t xml:space="preserve">A través de la </w:t>
+      </w:r>
+      <w:proofErr w:type="spellStart"/>
+      <w:r>
+        <w:rPr>
+          <w:rFonts w:ascii="Arial" w:hAnsi="Arial" w:cs="Arial"/>
+          <w:sz w:val="24"/>
+          <w:szCs w:val="24"/>
+        </w:rPr>
+        <w:t>etqiueta</w:t>
+      </w:r>
+      <w:proofErr w:type="spellEnd"/>
+      <w:r>
+        <w:rPr>
+          <w:rFonts w:ascii="Arial" w:hAnsi="Arial" w:cs="Arial"/>
+          <w:sz w:val="24"/>
+          <w:szCs w:val="24"/>
+        </w:rPr>
+        <w:t xml:space="preserve"> &lt;link /&gt; en el head de un documento HTML</w:t>
       </w:r>
     </w:p>
     <w:p>
@@ -3057,7 +6150,25 @@
           <w:sz w:val="24"/>
           <w:szCs w:val="24"/>
         </w:rPr>
-        <w:t>Atributo obligatorio rel=</w:t>
+        <w:t xml:space="preserve">Atributo obligatorio </w:t>
+      </w:r>
+      <w:proofErr w:type="spellStart"/>
+      <w:r>
+        <w:rPr>
+          <w:rFonts w:ascii="Arial" w:hAnsi="Arial" w:cs="Arial"/>
+          <w:sz w:val="24"/>
+          <w:szCs w:val="24"/>
+        </w:rPr>
+        <w:t>rel</w:t>
+      </w:r>
+      <w:proofErr w:type="spellEnd"/>
+      <w:r>
+        <w:rPr>
+          <w:rFonts w:ascii="Arial" w:hAnsi="Arial" w:cs="Arial"/>
+          <w:sz w:val="24"/>
+          <w:szCs w:val="24"/>
+        </w:rPr>
+        <w:t>=</w:t>
       </w:r>
       <w:r>
         <w:rPr>
@@ -3089,7 +6200,25 @@
           <w:sz w:val="24"/>
           <w:szCs w:val="24"/>
         </w:rPr>
-        <w:t>Atributo obligatorio href=”</w:t>
+        <w:t xml:space="preserve">Atributo obligatorio </w:t>
+      </w:r>
+      <w:proofErr w:type="spellStart"/>
+      <w:r>
+        <w:rPr>
+          <w:rFonts w:ascii="Arial" w:hAnsi="Arial" w:cs="Arial"/>
+          <w:sz w:val="24"/>
+          <w:szCs w:val="24"/>
+        </w:rPr>
+        <w:t>href</w:t>
+      </w:r>
+      <w:proofErr w:type="spellEnd"/>
+      <w:r>
+        <w:rPr>
+          <w:rFonts w:ascii="Arial" w:hAnsi="Arial" w:cs="Arial"/>
+          <w:sz w:val="24"/>
+          <w:szCs w:val="24"/>
+        </w:rPr>
+        <w:t>=”</w:t>
       </w:r>
       <w:r>
         <w:rPr>
@@ -3120,7 +6249,61 @@
           <w:sz w:val="24"/>
           <w:szCs w:val="24"/>
         </w:rPr>
-        <w:t>Atributo type=”text/css”</w:t>
+        <w:t xml:space="preserve">Atributo </w:t>
+      </w:r>
+      <w:proofErr w:type="spellStart"/>
+      <w:r>
+        <w:rPr>
+          <w:rFonts w:ascii="Arial" w:hAnsi="Arial" w:cs="Arial"/>
+          <w:sz w:val="24"/>
+          <w:szCs w:val="24"/>
+        </w:rPr>
+        <w:t>type</w:t>
+      </w:r>
+      <w:proofErr w:type="spellEnd"/>
+      <w:r>
+        <w:rPr>
+          <w:rFonts w:ascii="Arial" w:hAnsi="Arial" w:cs="Arial"/>
+          <w:sz w:val="24"/>
+          <w:szCs w:val="24"/>
+        </w:rPr>
+        <w:t>=”</w:t>
+      </w:r>
+      <w:proofErr w:type="spellStart"/>
+      <w:r>
+        <w:rPr>
+          <w:rFonts w:ascii="Arial" w:hAnsi="Arial" w:cs="Arial"/>
+          <w:sz w:val="24"/>
+          <w:szCs w:val="24"/>
+        </w:rPr>
+        <w:t>text</w:t>
+      </w:r>
+      <w:proofErr w:type="spellEnd"/>
+      <w:r>
+        <w:rPr>
+          <w:rFonts w:ascii="Arial" w:hAnsi="Arial" w:cs="Arial"/>
+          <w:sz w:val="24"/>
+          <w:szCs w:val="24"/>
+        </w:rPr>
+        <w:t>/</w:t>
+      </w:r>
+      <w:proofErr w:type="spellStart"/>
+      <w:r>
+        <w:rPr>
+          <w:rFonts w:ascii="Arial" w:hAnsi="Arial" w:cs="Arial"/>
+          <w:sz w:val="24"/>
+          <w:szCs w:val="24"/>
+        </w:rPr>
+        <w:t>css</w:t>
+      </w:r>
+      <w:proofErr w:type="spellEnd"/>
+      <w:r>
+        <w:rPr>
+          <w:rFonts w:ascii="Arial" w:hAnsi="Arial" w:cs="Arial"/>
+          <w:sz w:val="24"/>
+          <w:szCs w:val="24"/>
+        </w:rPr>
+        <w:t>”</w:t>
       </w:r>
     </w:p>
     <w:p>
@@ -3143,15 +6326,51 @@
           <w:sz w:val="24"/>
           <w:szCs w:val="24"/>
         </w:rPr>
-        <w:t>Atributo media=”screen”</w:t>
-      </w:r>
-      <w:r>
-        <w:rPr>
-          <w:rFonts w:ascii="Arial" w:hAnsi="Arial" w:cs="Arial"/>
-          <w:sz w:val="24"/>
-          <w:szCs w:val="24"/>
-        </w:rPr>
-        <w:t>. Para especificar en qué tipo de visualización se quieren aplicar los estilos (media, print, etc.…) si no se pone nada se aplica a todos los tipos</w:t>
+        <w:t>Atributo media=”</w:t>
+      </w:r>
+      <w:proofErr w:type="spellStart"/>
+      <w:r>
+        <w:rPr>
+          <w:rFonts w:ascii="Arial" w:hAnsi="Arial" w:cs="Arial"/>
+          <w:sz w:val="24"/>
+          <w:szCs w:val="24"/>
+        </w:rPr>
+        <w:t>screen</w:t>
+      </w:r>
+      <w:proofErr w:type="spellEnd"/>
+      <w:r>
+        <w:rPr>
+          <w:rFonts w:ascii="Arial" w:hAnsi="Arial" w:cs="Arial"/>
+          <w:sz w:val="24"/>
+          <w:szCs w:val="24"/>
+        </w:rPr>
+        <w:t>”</w:t>
+      </w:r>
+      <w:r>
+        <w:rPr>
+          <w:rFonts w:ascii="Arial" w:hAnsi="Arial" w:cs="Arial"/>
+          <w:sz w:val="24"/>
+          <w:szCs w:val="24"/>
+        </w:rPr>
+        <w:t xml:space="preserve">. Para especificar en qué tipo de visualización se quieren aplicar los estilos (media, </w:t>
+      </w:r>
+      <w:proofErr w:type="spellStart"/>
+      <w:r>
+        <w:rPr>
+          <w:rFonts w:ascii="Arial" w:hAnsi="Arial" w:cs="Arial"/>
+          <w:sz w:val="24"/>
+          <w:szCs w:val="24"/>
+        </w:rPr>
+        <w:t>print</w:t>
+      </w:r>
+      <w:proofErr w:type="spellEnd"/>
+      <w:r>
+        <w:rPr>
+          <w:rFonts w:ascii="Arial" w:hAnsi="Arial" w:cs="Arial"/>
+          <w:sz w:val="24"/>
+          <w:szCs w:val="24"/>
+        </w:rPr>
+        <w:t>, etc.…) si no se pone nada se aplica a todos los tipos</w:t>
       </w:r>
     </w:p>
     <w:p>

</xml_diff>